<commit_message>
Actualizar documento de historias de usuario
</commit_message>
<xml_diff>
--- a/HISTORIA DE USUARIO.docx
+++ b/HISTORIA DE USUARIO.docx
@@ -1,13 +1,12 @@
 
 <file path=word/document.xml><?xml version="1.0" encoding="utf-8"?>
-<w:document xmlns:wpc="http://schemas.microsoft.com/office/word/2010/wordprocessingCanvas" xmlns:cx="http://schemas.microsoft.com/office/drawing/2014/chartex" xmlns:cx1="http://schemas.microsoft.com/office/drawing/2015/9/8/chartex" xmlns:cx2="http://schemas.microsoft.com/office/drawing/2015/10/21/chartex" xmlns:cx3="http://schemas.microsoft.com/office/drawing/2016/5/9/chartex" xmlns:cx4="http://schemas.microsoft.com/office/drawing/2016/5/10/chartex" xmlns:cx5="http://schemas.microsoft.com/office/drawing/2016/5/11/chartex" xmlns:cx6="http://schemas.microsoft.com/office/drawing/2016/5/12/chartex" xmlns:cx7="http://schemas.microsoft.com/office/drawing/2016/5/13/chartex" xmlns:cx8="http://schemas.microsoft.com/office/drawing/2016/5/14/chartex" xmlns:mc="http://schemas.openxmlformats.org/markup-compatibility/2006" xmlns:aink="http://schemas.microsoft.com/office/drawing/2016/ink" xmlns:am3d="http://schemas.microsoft.com/office/drawing/2017/model3d" xmlns:o="urn:schemas-microsoft-com:office:office" xmlns:r="http://schemas.openxmlformats.org/officeDocument/2006/relationships" xmlns:m="http://schemas.openxmlformats.org/officeDocument/2006/math" xmlns:v="urn:schemas-microsoft-com:vml" xmlns:wp14="http://schemas.microsoft.com/office/word/2010/wordprocessingDrawing" xmlns:wp="http://schemas.openxmlformats.org/drawingml/2006/wordprocessingDrawing" xmlns:w10="urn:schemas-microsoft-com:office:word" xmlns:w="http://schemas.openxmlformats.org/wordprocessingml/2006/main" xmlns:w14="http://schemas.microsoft.com/office/word/2010/wordml" xmlns:w15="http://schemas.microsoft.com/office/word/2012/wordml" xmlns:w16cid="http://schemas.microsoft.com/office/word/2016/wordml/cid" xmlns:w16se="http://schemas.microsoft.com/office/word/2015/wordml/symex" xmlns:wpg="http://schemas.microsoft.com/office/word/2010/wordprocessingGroup" xmlns:wpi="http://schemas.microsoft.com/office/word/2010/wordprocessingInk" xmlns:wne="http://schemas.microsoft.com/office/word/2006/wordml" xmlns:wps="http://schemas.microsoft.com/office/word/2010/wordprocessingShape" mc:Ignorable="w14 w15 w16se w16cid wp14">
+<w:document xmlns:wpc="http://schemas.microsoft.com/office/word/2010/wordprocessingCanvas" xmlns:mc="http://schemas.openxmlformats.org/markup-compatibility/2006" xmlns:o="urn:schemas-microsoft-com:office:office" xmlns:r="http://schemas.openxmlformats.org/officeDocument/2006/relationships" xmlns:m="http://schemas.openxmlformats.org/officeDocument/2006/math" xmlns:v="urn:schemas-microsoft-com:vml" xmlns:wp14="http://schemas.microsoft.com/office/word/2010/wordprocessingDrawing" xmlns:wp="http://schemas.openxmlformats.org/drawingml/2006/wordprocessingDrawing" xmlns:w10="urn:schemas-microsoft-com:office:word" xmlns:w="http://schemas.openxmlformats.org/wordprocessingml/2006/main" xmlns:w14="http://schemas.microsoft.com/office/word/2010/wordml" xmlns:wpg="http://schemas.microsoft.com/office/word/2010/wordprocessingGroup" xmlns:wpi="http://schemas.microsoft.com/office/word/2010/wordprocessingInk" xmlns:wne="http://schemas.microsoft.com/office/word/2006/wordml" xmlns:wps="http://schemas.microsoft.com/office/word/2010/wordprocessingShape" mc:Ignorable="w14 wp14">
   <w:body>
     <w:p>
-      <w:bookmarkStart w:id="0" w:name="_GoBack"/>
-      <w:bookmarkEnd w:id="0"/>
       <w:r>
         <w:rPr>
           <w:noProof/>
+          <w:lang w:val="es-CO" w:eastAsia="es-CO"/>
         </w:rPr>
         <mc:AlternateContent>
           <mc:Choice Requires="wps">
@@ -91,7 +90,31 @@
                                   <w14:round/>
                                 </w14:textOutline>
                               </w:rPr>
-                              <w:t>INVERSOFT</w:t>
+                              <w:t>INVE</w:t>
+                            </w:r>
+                            <w:r>
+                              <w:rPr>
+                                <w:b/>
+                                <w:noProof/>
+                                <w:color w:val="5B9BD5" w:themeColor="accent5"/>
+                                <w:sz w:val="144"/>
+                                <w:szCs w:val="72"/>
+                                <w:lang w:val="es-ES"/>
+                                <w14:shadow w14:blurRad="12700" w14:dist="38100" w14:dir="2700000" w14:sx="100000" w14:sy="100000" w14:kx="0" w14:ky="0" w14:algn="tl">
+                                  <w14:schemeClr w14:val="accent5">
+                                    <w14:lumMod w14:val="60000"/>
+                                    <w14:lumOff w14:val="40000"/>
+                                  </w14:schemeClr>
+                                </w14:shadow>
+                                <w14:textOutline w14:w="9525" w14:cap="flat" w14:cmpd="sng" w14:algn="ctr">
+                                  <w14:solidFill>
+                                    <w14:schemeClr w14:val="bg1"/>
+                                  </w14:solidFill>
+                                  <w14:prstDash w14:val="solid"/>
+                                  <w14:round/>
+                                </w14:textOutline>
+                              </w:rPr>
+                              <w:t>SOFT</w:t>
                             </w:r>
                           </w:p>
                         </w:txbxContent>
@@ -116,12 +139,11 @@
           </mc:Choice>
           <mc:Fallback>
             <w:pict>
-              <v:shapetype w14:anchorId="29CDE2E9" id="_x0000_t202" coordsize="21600,21600" o:spt="202" path="m,l,21600r21600,l21600,xe">
+              <v:shapetype id="_x0000_t202" coordsize="21600,21600" o:spt="202" path="m,l,21600r21600,l21600,xe">
                 <v:stroke joinstyle="miter"/>
                 <v:path gradientshapeok="t" o:connecttype="rect"/>
               </v:shapetype>
               <v:shape id="Cuadro de texto 3" o:spid="_x0000_s1026" type="#_x0000_t202" style="position:absolute;margin-left:226.15pt;margin-top:1.95pt;width:333.75pt;height:81.75pt;z-index:251661312;visibility:visible;mso-wrap-style:square;mso-width-percent:0;mso-height-percent:0;mso-wrap-distance-left:9pt;mso-wrap-distance-top:0;mso-wrap-distance-right:9pt;mso-wrap-distance-bottom:0;mso-position-horizontal:absolute;mso-position-horizontal-relative:text;mso-position-vertical:absolute;mso-position-vertical-relative:text;mso-width-percent:0;mso-height-percent:0;mso-width-relative:margin;mso-height-relative:margin;v-text-anchor:top" o:gfxdata="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" filled="f" stroked="f">
-                <v:fill o:detectmouseclick="t"/>
                 <v:textbox>
                   <w:txbxContent>
                     <w:p>
@@ -171,7 +193,31 @@
                             <w14:round/>
                           </w14:textOutline>
                         </w:rPr>
-                        <w:t>INVERSOFT</w:t>
+                        <w:t>INVE</w:t>
+                      </w:r>
+                      <w:r>
+                        <w:rPr>
+                          <w:b/>
+                          <w:noProof/>
+                          <w:color w:val="5B9BD5" w:themeColor="accent5"/>
+                          <w:sz w:val="144"/>
+                          <w:szCs w:val="72"/>
+                          <w:lang w:val="es-ES"/>
+                          <w14:shadow w14:blurRad="12700" w14:dist="38100" w14:dir="2700000" w14:sx="100000" w14:sy="100000" w14:kx="0" w14:ky="0" w14:algn="tl">
+                            <w14:schemeClr w14:val="accent5">
+                              <w14:lumMod w14:val="60000"/>
+                              <w14:lumOff w14:val="40000"/>
+                            </w14:schemeClr>
+                          </w14:shadow>
+                          <w14:textOutline w14:w="9525" w14:cap="flat" w14:cmpd="sng" w14:algn="ctr">
+                            <w14:solidFill>
+                              <w14:schemeClr w14:val="bg1"/>
+                            </w14:solidFill>
+                            <w14:prstDash w14:val="solid"/>
+                            <w14:round/>
+                          </w14:textOutline>
+                        </w:rPr>
+                        <w:t>SOFT</w:t>
                       </w:r>
                     </w:p>
                   </w:txbxContent>
@@ -184,6 +230,7 @@
       <w:r>
         <w:rPr>
           <w:noProof/>
+          <w:lang w:val="es-CO" w:eastAsia="es-CO"/>
         </w:rPr>
         <mc:AlternateContent>
           <mc:Choice Requires="wps">
@@ -230,6 +277,7 @@
                             <w:r>
                               <w:rPr>
                                 <w:noProof/>
+                                <w:lang w:val="es-CO" w:eastAsia="es-CO"/>
                               </w:rPr>
                               <w:drawing>
                                 <wp:inline distT="0" distB="0" distL="0" distR="0" wp14:anchorId="1A6C86EF" wp14:editId="50813D50">
@@ -249,7 +297,7 @@
                                           </pic:cNvPicPr>
                                         </pic:nvPicPr>
                                         <pic:blipFill rotWithShape="1">
-                                          <a:blip r:embed="rId4">
+                                          <a:blip r:embed="rId5">
                                             <a:extLst>
                                               <a:ext uri="{28A0092B-C50C-407E-A947-70E740481C1C}">
                                                 <a14:useLocalDpi xmlns:a14="http://schemas.microsoft.com/office/drawing/2010/main" val="0"/>
@@ -304,7 +352,7 @@
               </wp:anchor>
             </w:drawing>
           </mc:Choice>
-          <mc:Fallback>
+          <mc:Fallback xmlns:w16se="http://schemas.microsoft.com/office/word/2015/wordml/symex" xmlns:w16cid="http://schemas.microsoft.com/office/word/2016/wordml/cid" xmlns:w15="http://schemas.microsoft.com/office/word/2012/wordml" xmlns:am3d="http://schemas.microsoft.com/office/drawing/2017/model3d" xmlns:aink="http://schemas.microsoft.com/office/drawing/2016/ink" xmlns:cx8="http://schemas.microsoft.com/office/drawing/2016/5/14/chartex" xmlns:cx7="http://schemas.microsoft.com/office/drawing/2016/5/13/chartex" xmlns:cx6="http://schemas.microsoft.com/office/drawing/2016/5/12/chartex" xmlns:cx5="http://schemas.microsoft.com/office/drawing/2016/5/11/chartex" xmlns:cx4="http://schemas.microsoft.com/office/drawing/2016/5/10/chartex" xmlns:cx3="http://schemas.microsoft.com/office/drawing/2016/5/9/chartex" xmlns:cx2="http://schemas.microsoft.com/office/drawing/2015/10/21/chartex" xmlns:cx1="http://schemas.microsoft.com/office/drawing/2015/9/8/chartex" xmlns:cx="http://schemas.microsoft.com/office/drawing/2014/chartex">
             <w:pict>
               <v:shape id="Cuadro de texto 2" o:spid="_x0000_s1027" type="#_x0000_t202" style="position:absolute;margin-left:98.6pt;margin-top:0;width:476.25pt;height:92.25pt;z-index:251659264;visibility:visible;mso-wrap-style:square;mso-width-percent:0;mso-height-percent:0;mso-wrap-distance-left:9pt;mso-wrap-distance-top:0;mso-wrap-distance-right:9pt;mso-wrap-distance-bottom:0;mso-position-horizontal:absolute;mso-position-horizontal-relative:text;mso-position-vertical:absolute;mso-position-vertical-relative:text;mso-width-percent:0;mso-height-percent:0;mso-width-relative:margin;mso-height-relative:margin;v-text-anchor:top" o:gfxdata="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" fillcolor="#bf8f00 [2407]" strokeweight=".5pt">
                 <v:textbox>
@@ -332,7 +380,7 @@
                                     </pic:cNvPicPr>
                                   </pic:nvPicPr>
                                   <pic:blipFill rotWithShape="1">
-                                    <a:blip r:embed="rId4">
+                                    <a:blip r:embed="rId6">
                                       <a:extLst>
                                         <a:ext uri="{28A0092B-C50C-407E-A947-70E740481C1C}">
                                           <a14:useLocalDpi xmlns:a14="http://schemas.microsoft.com/office/drawing/2010/main" val="0"/>
@@ -574,10 +622,7 @@
           </w:tcPr>
           <w:p>
             <w:r>
-              <w:t xml:space="preserve">COMO Administrador NÉCESITO </w:t>
-            </w:r>
-            <w:r>
-              <w:t>registrar productos.</w:t>
+              <w:t>COMO Administrador NÉCESITO Actualizar información.</w:t>
             </w:r>
           </w:p>
         </w:tc>
@@ -588,18 +633,7 @@
           </w:tcPr>
           <w:p>
             <w:r>
-              <w:t>ESCENARIOS:</w:t>
-            </w:r>
-            <w:r>
-              <w:t xml:space="preserve"> Puede </w:t>
-            </w:r>
-            <w:proofErr w:type="spellStart"/>
-            <w:r>
-              <w:t>loguearse</w:t>
-            </w:r>
-            <w:proofErr w:type="spellEnd"/>
-            <w:r>
-              <w:t xml:space="preserve"> en el sistema. </w:t>
+              <w:t xml:space="preserve">ESCENARIOS: Puede loguearse en el sistema. </w:t>
             </w:r>
           </w:p>
           <w:p>
@@ -635,10 +669,7 @@
               <w:jc w:val="center"/>
             </w:pPr>
             <w:r>
-              <w:t>HU</w:t>
-            </w:r>
-            <w:r>
-              <w:t>3</w:t>
+              <w:t>HU3</w:t>
             </w:r>
           </w:p>
         </w:tc>
@@ -652,10 +683,7 @@
               <w:jc w:val="center"/>
             </w:pPr>
             <w:r>
-              <w:t>CU0</w:t>
-            </w:r>
-            <w:r>
-              <w:t>3</w:t>
+              <w:t>CU03</w:t>
             </w:r>
           </w:p>
         </w:tc>
@@ -665,10 +693,7 @@
           </w:tcPr>
           <w:p>
             <w:r>
-              <w:t>COMO Administrador NÉCESITO</w:t>
-            </w:r>
-            <w:r>
-              <w:t xml:space="preserve"> consultar productos almacenados en bodega.</w:t>
+              <w:t>COMO Administrador NÉCESITO consultar productos almacenados en bodega.</w:t>
             </w:r>
           </w:p>
         </w:tc>
@@ -679,15 +704,7 @@
           </w:tcPr>
           <w:p>
             <w:r>
-              <w:t xml:space="preserve">ESCENARIOS: Puede </w:t>
-            </w:r>
-            <w:proofErr w:type="spellStart"/>
-            <w:r>
-              <w:t>loguearse</w:t>
-            </w:r>
-            <w:proofErr w:type="spellEnd"/>
-            <w:r>
-              <w:t xml:space="preserve"> en el sistema. </w:t>
+              <w:t xml:space="preserve">ESCENARIOS: Puede loguearse en el sistema. </w:t>
             </w:r>
           </w:p>
           <w:p>
@@ -723,10 +740,7 @@
               <w:jc w:val="center"/>
             </w:pPr>
             <w:r>
-              <w:t>HU</w:t>
-            </w:r>
-            <w:r>
-              <w:t>4</w:t>
+              <w:t>HU4</w:t>
             </w:r>
           </w:p>
         </w:tc>
@@ -740,10 +754,7 @@
               <w:jc w:val="center"/>
             </w:pPr>
             <w:r>
-              <w:t>CU0</w:t>
-            </w:r>
-            <w:r>
-              <w:t>4</w:t>
+              <w:t>CU04</w:t>
             </w:r>
           </w:p>
         </w:tc>
@@ -753,10 +764,7 @@
           </w:tcPr>
           <w:p>
             <w:r>
-              <w:t>COMO Administrador NÉCESITO confirmar productos en devolución</w:t>
-            </w:r>
-            <w:r>
-              <w:t>.</w:t>
+              <w:t>COMO Administrador NÉCESITO confirmar productos en devolución.</w:t>
             </w:r>
           </w:p>
         </w:tc>
@@ -767,15 +775,7 @@
           </w:tcPr>
           <w:p>
             <w:r>
-              <w:t xml:space="preserve">ESCENARIOS: Puede </w:t>
-            </w:r>
-            <w:proofErr w:type="spellStart"/>
-            <w:r>
-              <w:t>loguearse</w:t>
-            </w:r>
-            <w:proofErr w:type="spellEnd"/>
-            <w:r>
-              <w:t xml:space="preserve"> en el sistema. </w:t>
+              <w:t xml:space="preserve">ESCENARIOS: Puede loguearse en el sistema. </w:t>
             </w:r>
           </w:p>
           <w:p>
@@ -811,10 +811,7 @@
               <w:jc w:val="center"/>
             </w:pPr>
             <w:r>
-              <w:t>HU</w:t>
-            </w:r>
-            <w:r>
-              <w:t>5</w:t>
+              <w:t>HU5</w:t>
             </w:r>
           </w:p>
         </w:tc>
@@ -828,10 +825,7 @@
               <w:jc w:val="center"/>
             </w:pPr>
             <w:r>
-              <w:t>CU0</w:t>
-            </w:r>
-            <w:r>
-              <w:t>5</w:t>
+              <w:t>CU05</w:t>
             </w:r>
           </w:p>
         </w:tc>
@@ -853,15 +847,7 @@
           </w:tcPr>
           <w:p>
             <w:r>
-              <w:t xml:space="preserve">ESCENARIOS: Puede </w:t>
-            </w:r>
-            <w:proofErr w:type="spellStart"/>
-            <w:r>
-              <w:t>loguearse</w:t>
-            </w:r>
-            <w:proofErr w:type="spellEnd"/>
-            <w:r>
-              <w:t xml:space="preserve"> en el sistema. </w:t>
+              <w:t xml:space="preserve">ESCENARIOS: Puede loguearse en el sistema. </w:t>
             </w:r>
           </w:p>
           <w:p>
@@ -921,7 +907,7 @@
           </w:tcPr>
           <w:p>
             <w:r>
-              <w:t>COMO Administrador NÉCESITO Actualizar información.</w:t>
+              <w:t>COMO Administrador NÉCESITO registrar productos.</w:t>
             </w:r>
           </w:p>
         </w:tc>
@@ -932,15 +918,7 @@
           </w:tcPr>
           <w:p>
             <w:r>
-              <w:t xml:space="preserve">ESCENARIOS: Puede </w:t>
-            </w:r>
-            <w:proofErr w:type="spellStart"/>
-            <w:r>
-              <w:t>loguearse</w:t>
-            </w:r>
-            <w:proofErr w:type="spellEnd"/>
-            <w:r>
-              <w:t xml:space="preserve"> en el sistema. </w:t>
+              <w:t xml:space="preserve">ESCENARIOS: Puede loguearse en el sistema. </w:t>
             </w:r>
           </w:p>
           <w:p>
@@ -966,7 +944,10 @@
         </w:tc>
       </w:tr>
     </w:tbl>
-    <w:p/>
+    <w:p>
+      <w:bookmarkStart w:id="0" w:name="_GoBack"/>
+      <w:bookmarkEnd w:id="0"/>
+    </w:p>
     <w:sectPr>
       <w:pgSz w:w="16838" w:h="11906" w:orient="landscape"/>
       <w:pgMar w:top="1701" w:right="1417" w:bottom="1701" w:left="1417" w:header="708" w:footer="708" w:gutter="0"/>
@@ -978,7 +959,7 @@
 </file>
 
 <file path=word/styles.xml><?xml version="1.0" encoding="utf-8"?>
-<w:styles xmlns:mc="http://schemas.openxmlformats.org/markup-compatibility/2006" xmlns:r="http://schemas.openxmlformats.org/officeDocument/2006/relationships" xmlns:w="http://schemas.openxmlformats.org/wordprocessingml/2006/main" xmlns:w14="http://schemas.microsoft.com/office/word/2010/wordml" xmlns:w15="http://schemas.microsoft.com/office/word/2012/wordml" xmlns:w16cid="http://schemas.microsoft.com/office/word/2016/wordml/cid" xmlns:w16se="http://schemas.microsoft.com/office/word/2015/wordml/symex" mc:Ignorable="w14 w15 w16se w16cid">
+<w:styles xmlns:mc="http://schemas.openxmlformats.org/markup-compatibility/2006" xmlns:r="http://schemas.openxmlformats.org/officeDocument/2006/relationships" xmlns:w="http://schemas.openxmlformats.org/wordprocessingml/2006/main" xmlns:w14="http://schemas.microsoft.com/office/word/2010/wordml" mc:Ignorable="w14">
   <w:docDefaults>
     <w:rPrDefault>
       <w:rPr>
@@ -994,382 +975,144 @@
       </w:pPr>
     </w:pPrDefault>
   </w:docDefaults>
-  <w:latentStyles w:defLockedState="0" w:defUIPriority="99" w:defSemiHidden="0" w:defUnhideWhenUsed="0" w:defQFormat="0" w:count="375">
-    <w:lsdException w:name="Normal" w:uiPriority="0" w:qFormat="1"/>
-    <w:lsdException w:name="heading 1" w:uiPriority="9" w:qFormat="1"/>
-    <w:lsdException w:name="heading 2" w:semiHidden="1" w:uiPriority="9" w:unhideWhenUsed="1" w:qFormat="1"/>
-    <w:lsdException w:name="heading 3" w:semiHidden="1" w:uiPriority="9" w:unhideWhenUsed="1" w:qFormat="1"/>
-    <w:lsdException w:name="heading 4" w:semiHidden="1" w:uiPriority="9" w:unhideWhenUsed="1" w:qFormat="1"/>
-    <w:lsdException w:name="heading 5" w:semiHidden="1" w:uiPriority="9" w:unhideWhenUsed="1" w:qFormat="1"/>
-    <w:lsdException w:name="heading 6" w:semiHidden="1" w:uiPriority="9" w:unhideWhenUsed="1" w:qFormat="1"/>
-    <w:lsdException w:name="heading 7" w:semiHidden="1" w:uiPriority="9" w:unhideWhenUsed="1" w:qFormat="1"/>
-    <w:lsdException w:name="heading 8" w:semiHidden="1" w:uiPriority="9" w:unhideWhenUsed="1" w:qFormat="1"/>
-    <w:lsdException w:name="heading 9" w:semiHidden="1" w:uiPriority="9" w:unhideWhenUsed="1" w:qFormat="1"/>
-    <w:lsdException w:name="index 1" w:semiHidden="1" w:unhideWhenUsed="1"/>
-    <w:lsdException w:name="index 2" w:semiHidden="1" w:unhideWhenUsed="1"/>
-    <w:lsdException w:name="index 3" w:semiHidden="1" w:unhideWhenUsed="1"/>
-    <w:lsdException w:name="index 4" w:semiHidden="1" w:unhideWhenUsed="1"/>
-    <w:lsdException w:name="index 5" w:semiHidden="1" w:unhideWhenUsed="1"/>
-    <w:lsdException w:name="index 6" w:semiHidden="1" w:unhideWhenUsed="1"/>
-    <w:lsdException w:name="index 7" w:semiHidden="1" w:unhideWhenUsed="1"/>
-    <w:lsdException w:name="index 8" w:semiHidden="1" w:unhideWhenUsed="1"/>
-    <w:lsdException w:name="index 9" w:semiHidden="1" w:unhideWhenUsed="1"/>
-    <w:lsdException w:name="toc 1" w:semiHidden="1" w:uiPriority="39" w:unhideWhenUsed="1"/>
-    <w:lsdException w:name="toc 2" w:semiHidden="1" w:uiPriority="39" w:unhideWhenUsed="1"/>
-    <w:lsdException w:name="toc 3" w:semiHidden="1" w:uiPriority="39" w:unhideWhenUsed="1"/>
-    <w:lsdException w:name="toc 4" w:semiHidden="1" w:uiPriority="39" w:unhideWhenUsed="1"/>
-    <w:lsdException w:name="toc 5" w:semiHidden="1" w:uiPriority="39" w:unhideWhenUsed="1"/>
-    <w:lsdException w:name="toc 6" w:semiHidden="1" w:uiPriority="39" w:unhideWhenUsed="1"/>
-    <w:lsdException w:name="toc 7" w:semiHidden="1" w:uiPriority="39" w:unhideWhenUsed="1"/>
-    <w:lsdException w:name="toc 8" w:semiHidden="1" w:uiPriority="39" w:unhideWhenUsed="1"/>
-    <w:lsdException w:name="toc 9" w:semiHidden="1" w:uiPriority="39" w:unhideWhenUsed="1"/>
-    <w:lsdException w:name="Normal Indent" w:semiHidden="1" w:unhideWhenUsed="1"/>
-    <w:lsdException w:name="footnote text" w:semiHidden="1" w:unhideWhenUsed="1"/>
-    <w:lsdException w:name="annotation text" w:semiHidden="1" w:unhideWhenUsed="1"/>
-    <w:lsdException w:name="header" w:semiHidden="1" w:unhideWhenUsed="1"/>
-    <w:lsdException w:name="footer" w:semiHidden="1" w:unhideWhenUsed="1"/>
-    <w:lsdException w:name="index heading" w:semiHidden="1" w:unhideWhenUsed="1"/>
-    <w:lsdException w:name="caption" w:semiHidden="1" w:uiPriority="35" w:unhideWhenUsed="1" w:qFormat="1"/>
-    <w:lsdException w:name="table of figures" w:semiHidden="1" w:unhideWhenUsed="1"/>
-    <w:lsdException w:name="envelope address" w:semiHidden="1" w:unhideWhenUsed="1"/>
-    <w:lsdException w:name="envelope return" w:semiHidden="1" w:unhideWhenUsed="1"/>
-    <w:lsdException w:name="footnote reference" w:semiHidden="1" w:unhideWhenUsed="1"/>
-    <w:lsdException w:name="annotation reference" w:semiHidden="1" w:unhideWhenUsed="1"/>
-    <w:lsdException w:name="line number" w:semiHidden="1" w:unhideWhenUsed="1"/>
-    <w:lsdException w:name="page number" w:semiHidden="1" w:unhideWhenUsed="1"/>
-    <w:lsdException w:name="endnote reference" w:semiHidden="1" w:unhideWhenUsed="1"/>
-    <w:lsdException w:name="endnote text" w:semiHidden="1" w:unhideWhenUsed="1"/>
-    <w:lsdException w:name="table of authorities" w:semiHidden="1" w:unhideWhenUsed="1"/>
-    <w:lsdException w:name="macro" w:semiHidden="1" w:unhideWhenUsed="1"/>
-    <w:lsdException w:name="toa heading" w:semiHidden="1" w:unhideWhenUsed="1"/>
-    <w:lsdException w:name="List" w:semiHidden="1" w:unhideWhenUsed="1"/>
-    <w:lsdException w:name="List Bullet" w:semiHidden="1" w:unhideWhenUsed="1"/>
-    <w:lsdException w:name="List Number" w:semiHidden="1" w:unhideWhenUsed="1"/>
-    <w:lsdException w:name="List 2" w:semiHidden="1" w:unhideWhenUsed="1"/>
-    <w:lsdException w:name="List 3" w:semiHidden="1" w:unhideWhenUsed="1"/>
-    <w:lsdException w:name="List 4" w:semiHidden="1" w:unhideWhenUsed="1"/>
-    <w:lsdException w:name="List 5" w:semiHidden="1" w:unhideWhenUsed="1"/>
-    <w:lsdException w:name="List Bullet 2" w:semiHidden="1" w:unhideWhenUsed="1"/>
-    <w:lsdException w:name="List Bullet 3" w:semiHidden="1" w:unhideWhenUsed="1"/>
-    <w:lsdException w:name="List Bullet 4" w:semiHidden="1" w:unhideWhenUsed="1"/>
-    <w:lsdException w:name="List Bullet 5" w:semiHidden="1" w:unhideWhenUsed="1"/>
-    <w:lsdException w:name="List Number 2" w:semiHidden="1" w:unhideWhenUsed="1"/>
-    <w:lsdException w:name="List Number 3" w:semiHidden="1" w:unhideWhenUsed="1"/>
-    <w:lsdException w:name="List Number 4" w:semiHidden="1" w:unhideWhenUsed="1"/>
-    <w:lsdException w:name="List Number 5" w:semiHidden="1" w:unhideWhenUsed="1"/>
-    <w:lsdException w:name="Title" w:uiPriority="10" w:qFormat="1"/>
-    <w:lsdException w:name="Closing" w:semiHidden="1" w:unhideWhenUsed="1"/>
-    <w:lsdException w:name="Signature" w:semiHidden="1" w:unhideWhenUsed="1"/>
-    <w:lsdException w:name="Default Paragraph Font" w:semiHidden="1" w:uiPriority="1" w:unhideWhenUsed="1"/>
-    <w:lsdException w:name="Body Text" w:semiHidden="1" w:unhideWhenUsed="1"/>
-    <w:lsdException w:name="Body Text Indent" w:semiHidden="1" w:unhideWhenUsed="1"/>
-    <w:lsdException w:name="List Continue" w:semiHidden="1" w:unhideWhenUsed="1"/>
-    <w:lsdException w:name="List Continue 2" w:semiHidden="1" w:unhideWhenUsed="1"/>
-    <w:lsdException w:name="List Continue 3" w:semiHidden="1" w:unhideWhenUsed="1"/>
-    <w:lsdException w:name="List Continue 4" w:semiHidden="1" w:unhideWhenUsed="1"/>
-    <w:lsdException w:name="List Continue 5" w:semiHidden="1" w:unhideWhenUsed="1"/>
-    <w:lsdException w:name="Message Header" w:semiHidden="1" w:unhideWhenUsed="1"/>
-    <w:lsdException w:name="Subtitle" w:uiPriority="11" w:qFormat="1"/>
-    <w:lsdException w:name="Salutation" w:semiHidden="1" w:unhideWhenUsed="1"/>
-    <w:lsdException w:name="Date" w:semiHidden="1" w:unhideWhenUsed="1"/>
-    <w:lsdException w:name="Body Text First Indent" w:semiHidden="1" w:unhideWhenUsed="1"/>
-    <w:lsdException w:name="Body Text First Indent 2" w:semiHidden="1" w:unhideWhenUsed="1"/>
-    <w:lsdException w:name="Note Heading" w:semiHidden="1" w:unhideWhenUsed="1"/>
-    <w:lsdException w:name="Body Text 2" w:semiHidden="1" w:unhideWhenUsed="1"/>
-    <w:lsdException w:name="Body Text 3" w:semiHidden="1" w:unhideWhenUsed="1"/>
-    <w:lsdException w:name="Body Text Indent 2" w:semiHidden="1" w:unhideWhenUsed="1"/>
-    <w:lsdException w:name="Body Text Indent 3" w:semiHidden="1" w:unhideWhenUsed="1"/>
-    <w:lsdException w:name="Block Text" w:semiHidden="1" w:unhideWhenUsed="1"/>
-    <w:lsdException w:name="Hyperlink" w:semiHidden="1" w:unhideWhenUsed="1"/>
-    <w:lsdException w:name="FollowedHyperlink" w:semiHidden="1" w:unhideWhenUsed="1"/>
-    <w:lsdException w:name="Strong" w:uiPriority="22" w:qFormat="1"/>
-    <w:lsdException w:name="Emphasis" w:uiPriority="20" w:qFormat="1"/>
-    <w:lsdException w:name="Document Map" w:semiHidden="1" w:unhideWhenUsed="1"/>
-    <w:lsdException w:name="Plain Text" w:semiHidden="1" w:unhideWhenUsed="1"/>
-    <w:lsdException w:name="E-mail Signature" w:semiHidden="1" w:unhideWhenUsed="1"/>
-    <w:lsdException w:name="HTML Top of Form" w:semiHidden="1" w:unhideWhenUsed="1"/>
-    <w:lsdException w:name="HTML Bottom of Form" w:semiHidden="1" w:unhideWhenUsed="1"/>
-    <w:lsdException w:name="Normal (Web)" w:semiHidden="1" w:unhideWhenUsed="1"/>
-    <w:lsdException w:name="HTML Acronym" w:semiHidden="1" w:unhideWhenUsed="1"/>
-    <w:lsdException w:name="HTML Address" w:semiHidden="1" w:unhideWhenUsed="1"/>
-    <w:lsdException w:name="HTML Cite" w:semiHidden="1" w:unhideWhenUsed="1"/>
-    <w:lsdException w:name="HTML Code" w:semiHidden="1" w:unhideWhenUsed="1"/>
-    <w:lsdException w:name="HTML Definition" w:semiHidden="1" w:unhideWhenUsed="1"/>
-    <w:lsdException w:name="HTML Keyboard" w:semiHidden="1" w:unhideWhenUsed="1"/>
-    <w:lsdException w:name="HTML Preformatted" w:semiHidden="1" w:unhideWhenUsed="1"/>
-    <w:lsdException w:name="HTML Sample" w:semiHidden="1" w:unhideWhenUsed="1"/>
-    <w:lsdException w:name="HTML Typewriter" w:semiHidden="1" w:unhideWhenUsed="1"/>
-    <w:lsdException w:name="HTML Variable" w:semiHidden="1" w:unhideWhenUsed="1"/>
-    <w:lsdException w:name="Normal Table" w:semiHidden="1" w:unhideWhenUsed="1"/>
-    <w:lsdException w:name="annotation subject" w:semiHidden="1" w:unhideWhenUsed="1"/>
-    <w:lsdException w:name="No List" w:semiHidden="1" w:unhideWhenUsed="1"/>
-    <w:lsdException w:name="Outline List 1" w:semiHidden="1" w:unhideWhenUsed="1"/>
-    <w:lsdException w:name="Outline List 2" w:semiHidden="1" w:unhideWhenUsed="1"/>
-    <w:lsdException w:name="Outline List 3" w:semiHidden="1" w:unhideWhenUsed="1"/>
-    <w:lsdException w:name="Table Simple 1" w:semiHidden="1" w:unhideWhenUsed="1"/>
-    <w:lsdException w:name="Table Simple 2" w:semiHidden="1" w:unhideWhenUsed="1"/>
-    <w:lsdException w:name="Table Simple 3" w:semiHidden="1" w:unhideWhenUsed="1"/>
-    <w:lsdException w:name="Table Classic 1" w:semiHidden="1" w:unhideWhenUsed="1"/>
-    <w:lsdException w:name="Table Classic 2" w:semiHidden="1" w:unhideWhenUsed="1"/>
-    <w:lsdException w:name="Table Classic 3" w:semiHidden="1" w:unhideWhenUsed="1"/>
-    <w:lsdException w:name="Table Classic 4" w:semiHidden="1" w:unhideWhenUsed="1"/>
-    <w:lsdException w:name="Table Colorful 1" w:semiHidden="1" w:unhideWhenUsed="1"/>
-    <w:lsdException w:name="Table Colorful 2" w:semiHidden="1" w:unhideWhenUsed="1"/>
-    <w:lsdException w:name="Table Colorful 3" w:semiHidden="1" w:unhideWhenUsed="1"/>
-    <w:lsdException w:name="Table Columns 1" w:semiHidden="1" w:unhideWhenUsed="1"/>
-    <w:lsdException w:name="Table Columns 2" w:semiHidden="1" w:unhideWhenUsed="1"/>
-    <w:lsdException w:name="Table Columns 3" w:semiHidden="1" w:unhideWhenUsed="1"/>
-    <w:lsdException w:name="Table Columns 4" w:semiHidden="1" w:unhideWhenUsed="1"/>
-    <w:lsdException w:name="Table Columns 5" w:semiHidden="1" w:unhideWhenUsed="1"/>
-    <w:lsdException w:name="Table Grid 1" w:semiHidden="1" w:unhideWhenUsed="1"/>
-    <w:lsdException w:name="Table Grid 2" w:semiHidden="1" w:unhideWhenUsed="1"/>
-    <w:lsdException w:name="Table Grid 3" w:semiHidden="1" w:unhideWhenUsed="1"/>
-    <w:lsdException w:name="Table Grid 4" w:semiHidden="1" w:unhideWhenUsed="1"/>
-    <w:lsdException w:name="Table Grid 5" w:semiHidden="1" w:unhideWhenUsed="1"/>
-    <w:lsdException w:name="Table Grid 6" w:semiHidden="1" w:unhideWhenUsed="1"/>
-    <w:lsdException w:name="Table Grid 7" w:semiHidden="1" w:unhideWhenUsed="1"/>
-    <w:lsdException w:name="Table Grid 8" w:semiHidden="1" w:unhideWhenUsed="1"/>
-    <w:lsdException w:name="Table List 1" w:semiHidden="1" w:unhideWhenUsed="1"/>
-    <w:lsdException w:name="Table List 2" w:semiHidden="1" w:unhideWhenUsed="1"/>
-    <w:lsdException w:name="Table List 3" w:semiHidden="1" w:unhideWhenUsed="1"/>
-    <w:lsdException w:name="Table List 4" w:semiHidden="1" w:unhideWhenUsed="1"/>
-    <w:lsdException w:name="Table List 5" w:semiHidden="1" w:unhideWhenUsed="1"/>
-    <w:lsdException w:name="Table List 6" w:semiHidden="1" w:unhideWhenUsed="1"/>
-    <w:lsdException w:name="Table List 7" w:semiHidden="1" w:unhideWhenUsed="1"/>
-    <w:lsdException w:name="Table List 8" w:semiHidden="1" w:unhideWhenUsed="1"/>
-    <w:lsdException w:name="Table 3D effects 1" w:semiHidden="1" w:unhideWhenUsed="1"/>
-    <w:lsdException w:name="Table 3D effects 2" w:semiHidden="1" w:unhideWhenUsed="1"/>
-    <w:lsdException w:name="Table 3D effects 3" w:semiHidden="1" w:unhideWhenUsed="1"/>
-    <w:lsdException w:name="Table Contemporary" w:semiHidden="1" w:unhideWhenUsed="1"/>
-    <w:lsdException w:name="Table Elegant" w:semiHidden="1" w:unhideWhenUsed="1"/>
-    <w:lsdException w:name="Table Professional" w:semiHidden="1" w:unhideWhenUsed="1"/>
-    <w:lsdException w:name="Table Subtle 1" w:semiHidden="1" w:unhideWhenUsed="1"/>
-    <w:lsdException w:name="Table Subtle 2" w:semiHidden="1" w:unhideWhenUsed="1"/>
-    <w:lsdException w:name="Table Web 1" w:semiHidden="1" w:unhideWhenUsed="1"/>
-    <w:lsdException w:name="Table Web 2" w:semiHidden="1" w:unhideWhenUsed="1"/>
-    <w:lsdException w:name="Table Web 3" w:semiHidden="1" w:unhideWhenUsed="1"/>
-    <w:lsdException w:name="Balloon Text" w:semiHidden="1" w:unhideWhenUsed="1"/>
-    <w:lsdException w:name="Table Grid" w:uiPriority="39"/>
-    <w:lsdException w:name="Table Theme" w:semiHidden="1" w:unhideWhenUsed="1"/>
-    <w:lsdException w:name="Placeholder Text" w:semiHidden="1"/>
-    <w:lsdException w:name="No Spacing" w:uiPriority="1" w:qFormat="1"/>
-    <w:lsdException w:name="Light Shading" w:uiPriority="60"/>
-    <w:lsdException w:name="Light List" w:uiPriority="61"/>
-    <w:lsdException w:name="Light Grid" w:uiPriority="62"/>
-    <w:lsdException w:name="Medium Shading 1" w:uiPriority="63"/>
-    <w:lsdException w:name="Medium Shading 2" w:uiPriority="64"/>
-    <w:lsdException w:name="Medium List 1" w:uiPriority="65"/>
-    <w:lsdException w:name="Medium List 2" w:uiPriority="66"/>
-    <w:lsdException w:name="Medium Grid 1" w:uiPriority="67"/>
-    <w:lsdException w:name="Medium Grid 2" w:uiPriority="68"/>
-    <w:lsdException w:name="Medium Grid 3" w:uiPriority="69"/>
-    <w:lsdException w:name="Dark List" w:uiPriority="70"/>
-    <w:lsdException w:name="Colorful Shading" w:uiPriority="71"/>
-    <w:lsdException w:name="Colorful List" w:uiPriority="72"/>
-    <w:lsdException w:name="Colorful Grid" w:uiPriority="73"/>
-    <w:lsdException w:name="Light Shading Accent 1" w:uiPriority="60"/>
-    <w:lsdException w:name="Light List Accent 1" w:uiPriority="61"/>
-    <w:lsdException w:name="Light Grid Accent 1" w:uiPriority="62"/>
-    <w:lsdException w:name="Medium Shading 1 Accent 1" w:uiPriority="63"/>
-    <w:lsdException w:name="Medium Shading 2 Accent 1" w:uiPriority="64"/>
-    <w:lsdException w:name="Medium List 1 Accent 1" w:uiPriority="65"/>
-    <w:lsdException w:name="Revision" w:semiHidden="1"/>
-    <w:lsdException w:name="List Paragraph" w:uiPriority="34" w:qFormat="1"/>
-    <w:lsdException w:name="Quote" w:uiPriority="29" w:qFormat="1"/>
-    <w:lsdException w:name="Intense Quote" w:uiPriority="30" w:qFormat="1"/>
-    <w:lsdException w:name="Medium List 2 Accent 1" w:uiPriority="66"/>
-    <w:lsdException w:name="Medium Grid 1 Accent 1" w:uiPriority="67"/>
-    <w:lsdException w:name="Medium Grid 2 Accent 1" w:uiPriority="68"/>
-    <w:lsdException w:name="Medium Grid 3 Accent 1" w:uiPriority="69"/>
-    <w:lsdException w:name="Dark List Accent 1" w:uiPriority="70"/>
-    <w:lsdException w:name="Colorful Shading Accent 1" w:uiPriority="71"/>
-    <w:lsdException w:name="Colorful List Accent 1" w:uiPriority="72"/>
-    <w:lsdException w:name="Colorful Grid Accent 1" w:uiPriority="73"/>
-    <w:lsdException w:name="Light Shading Accent 2" w:uiPriority="60"/>
-    <w:lsdException w:name="Light List Accent 2" w:uiPriority="61"/>
-    <w:lsdException w:name="Light Grid Accent 2" w:uiPriority="62"/>
-    <w:lsdException w:name="Medium Shading 1 Accent 2" w:uiPriority="63"/>
-    <w:lsdException w:name="Medium Shading 2 Accent 2" w:uiPriority="64"/>
-    <w:lsdException w:name="Medium List 1 Accent 2" w:uiPriority="65"/>
-    <w:lsdException w:name="Medium List 2 Accent 2" w:uiPriority="66"/>
-    <w:lsdException w:name="Medium Grid 1 Accent 2" w:uiPriority="67"/>
-    <w:lsdException w:name="Medium Grid 2 Accent 2" w:uiPriority="68"/>
-    <w:lsdException w:name="Medium Grid 3 Accent 2" w:uiPriority="69"/>
-    <w:lsdException w:name="Dark List Accent 2" w:uiPriority="70"/>
-    <w:lsdException w:name="Colorful Shading Accent 2" w:uiPriority="71"/>
-    <w:lsdException w:name="Colorful List Accent 2" w:uiPriority="72"/>
-    <w:lsdException w:name="Colorful Grid Accent 2" w:uiPriority="73"/>
-    <w:lsdException w:name="Light Shading Accent 3" w:uiPriority="60"/>
-    <w:lsdException w:name="Light List Accent 3" w:uiPriority="61"/>
-    <w:lsdException w:name="Light Grid Accent 3" w:uiPriority="62"/>
-    <w:lsdException w:name="Medium Shading 1 Accent 3" w:uiPriority="63"/>
-    <w:lsdException w:name="Medium Shading 2 Accent 3" w:uiPriority="64"/>
-    <w:lsdException w:name="Medium List 1 Accent 3" w:uiPriority="65"/>
-    <w:lsdException w:name="Medium List 2 Accent 3" w:uiPriority="66"/>
-    <w:lsdException w:name="Medium Grid 1 Accent 3" w:uiPriority="67"/>
-    <w:lsdException w:name="Medium Grid 2 Accent 3" w:uiPriority="68"/>
-    <w:lsdException w:name="Medium Grid 3 Accent 3" w:uiPriority="69"/>
-    <w:lsdException w:name="Dark List Accent 3" w:uiPriority="70"/>
-    <w:lsdException w:name="Colorful Shading Accent 3" w:uiPriority="71"/>
-    <w:lsdException w:name="Colorful List Accent 3" w:uiPriority="72"/>
-    <w:lsdException w:name="Colorful Grid Accent 3" w:uiPriority="73"/>
-    <w:lsdException w:name="Light Shading Accent 4" w:uiPriority="60"/>
-    <w:lsdException w:name="Light List Accent 4" w:uiPriority="61"/>
-    <w:lsdException w:name="Light Grid Accent 4" w:uiPriority="62"/>
-    <w:lsdException w:name="Medium Shading 1 Accent 4" w:uiPriority="63"/>
-    <w:lsdException w:name="Medium Shading 2 Accent 4" w:uiPriority="64"/>
-    <w:lsdException w:name="Medium List 1 Accent 4" w:uiPriority="65"/>
-    <w:lsdException w:name="Medium List 2 Accent 4" w:uiPriority="66"/>
-    <w:lsdException w:name="Medium Grid 1 Accent 4" w:uiPriority="67"/>
-    <w:lsdException w:name="Medium Grid 2 Accent 4" w:uiPriority="68"/>
-    <w:lsdException w:name="Medium Grid 3 Accent 4" w:uiPriority="69"/>
-    <w:lsdException w:name="Dark List Accent 4" w:uiPriority="70"/>
-    <w:lsdException w:name="Colorful Shading Accent 4" w:uiPriority="71"/>
-    <w:lsdException w:name="Colorful List Accent 4" w:uiPriority="72"/>
-    <w:lsdException w:name="Colorful Grid Accent 4" w:uiPriority="73"/>
-    <w:lsdException w:name="Light Shading Accent 5" w:uiPriority="60"/>
-    <w:lsdException w:name="Light List Accent 5" w:uiPriority="61"/>
-    <w:lsdException w:name="Light Grid Accent 5" w:uiPriority="62"/>
-    <w:lsdException w:name="Medium Shading 1 Accent 5" w:uiPriority="63"/>
-    <w:lsdException w:name="Medium Shading 2 Accent 5" w:uiPriority="64"/>
-    <w:lsdException w:name="Medium List 1 Accent 5" w:uiPriority="65"/>
-    <w:lsdException w:name="Medium List 2 Accent 5" w:uiPriority="66"/>
-    <w:lsdException w:name="Medium Grid 1 Accent 5" w:uiPriority="67"/>
-    <w:lsdException w:name="Medium Grid 2 Accent 5" w:uiPriority="68"/>
-    <w:lsdException w:name="Medium Grid 3 Accent 5" w:uiPriority="69"/>
-    <w:lsdException w:name="Dark List Accent 5" w:uiPriority="70"/>
-    <w:lsdException w:name="Colorful Shading Accent 5" w:uiPriority="71"/>
-    <w:lsdException w:name="Colorful List Accent 5" w:uiPriority="72"/>
-    <w:lsdException w:name="Colorful Grid Accent 5" w:uiPriority="73"/>
-    <w:lsdException w:name="Light Shading Accent 6" w:uiPriority="60"/>
-    <w:lsdException w:name="Light List Accent 6" w:uiPriority="61"/>
-    <w:lsdException w:name="Light Grid Accent 6" w:uiPriority="62"/>
-    <w:lsdException w:name="Medium Shading 1 Accent 6" w:uiPriority="63"/>
-    <w:lsdException w:name="Medium Shading 2 Accent 6" w:uiPriority="64"/>
-    <w:lsdException w:name="Medium List 1 Accent 6" w:uiPriority="65"/>
-    <w:lsdException w:name="Medium List 2 Accent 6" w:uiPriority="66"/>
-    <w:lsdException w:name="Medium Grid 1 Accent 6" w:uiPriority="67"/>
-    <w:lsdException w:name="Medium Grid 2 Accent 6" w:uiPriority="68"/>
-    <w:lsdException w:name="Medium Grid 3 Accent 6" w:uiPriority="69"/>
-    <w:lsdException w:name="Dark List Accent 6" w:uiPriority="70"/>
-    <w:lsdException w:name="Colorful Shading Accent 6" w:uiPriority="71"/>
-    <w:lsdException w:name="Colorful List Accent 6" w:uiPriority="72"/>
-    <w:lsdException w:name="Colorful Grid Accent 6" w:uiPriority="73"/>
-    <w:lsdException w:name="Subtle Emphasis" w:uiPriority="19" w:qFormat="1"/>
-    <w:lsdException w:name="Intense Emphasis" w:uiPriority="21" w:qFormat="1"/>
-    <w:lsdException w:name="Subtle Reference" w:uiPriority="31" w:qFormat="1"/>
-    <w:lsdException w:name="Intense Reference" w:uiPriority="32" w:qFormat="1"/>
-    <w:lsdException w:name="Book Title" w:uiPriority="33" w:qFormat="1"/>
-    <w:lsdException w:name="Bibliography" w:semiHidden="1" w:uiPriority="37" w:unhideWhenUsed="1"/>
-    <w:lsdException w:name="TOC Heading" w:semiHidden="1" w:uiPriority="39" w:unhideWhenUsed="1" w:qFormat="1"/>
-    <w:lsdException w:name="Plain Table 1" w:uiPriority="41"/>
-    <w:lsdException w:name="Plain Table 2" w:uiPriority="42"/>
-    <w:lsdException w:name="Plain Table 3" w:uiPriority="43"/>
-    <w:lsdException w:name="Plain Table 4" w:uiPriority="44"/>
-    <w:lsdException w:name="Plain Table 5" w:uiPriority="45"/>
-    <w:lsdException w:name="Grid Table Light" w:uiPriority="40"/>
-    <w:lsdException w:name="Grid Table 1 Light" w:uiPriority="46"/>
-    <w:lsdException w:name="Grid Table 2" w:uiPriority="47"/>
-    <w:lsdException w:name="Grid Table 3" w:uiPriority="48"/>
-    <w:lsdException w:name="Grid Table 4" w:uiPriority="49"/>
-    <w:lsdException w:name="Grid Table 5 Dark" w:uiPriority="50"/>
-    <w:lsdException w:name="Grid Table 6 Colorful" w:uiPriority="51"/>
-    <w:lsdException w:name="Grid Table 7 Colorful" w:uiPriority="52"/>
-    <w:lsdException w:name="Grid Table 1 Light Accent 1" w:uiPriority="46"/>
-    <w:lsdException w:name="Grid Table 2 Accent 1" w:uiPriority="47"/>
-    <w:lsdException w:name="Grid Table 3 Accent 1" w:uiPriority="48"/>
-    <w:lsdException w:name="Grid Table 4 Accent 1" w:uiPriority="49"/>
-    <w:lsdException w:name="Grid Table 5 Dark Accent 1" w:uiPriority="50"/>
-    <w:lsdException w:name="Grid Table 6 Colorful Accent 1" w:uiPriority="51"/>
-    <w:lsdException w:name="Grid Table 7 Colorful Accent 1" w:uiPriority="52"/>
-    <w:lsdException w:name="Grid Table 1 Light Accent 2" w:uiPriority="46"/>
-    <w:lsdException w:name="Grid Table 2 Accent 2" w:uiPriority="47"/>
-    <w:lsdException w:name="Grid Table 3 Accent 2" w:uiPriority="48"/>
-    <w:lsdException w:name="Grid Table 4 Accent 2" w:uiPriority="49"/>
-    <w:lsdException w:name="Grid Table 5 Dark Accent 2" w:uiPriority="50"/>
-    <w:lsdException w:name="Grid Table 6 Colorful Accent 2" w:uiPriority="51"/>
-    <w:lsdException w:name="Grid Table 7 Colorful Accent 2" w:uiPriority="52"/>
-    <w:lsdException w:name="Grid Table 1 Light Accent 3" w:uiPriority="46"/>
-    <w:lsdException w:name="Grid Table 2 Accent 3" w:uiPriority="47"/>
-    <w:lsdException w:name="Grid Table 3 Accent 3" w:uiPriority="48"/>
-    <w:lsdException w:name="Grid Table 4 Accent 3" w:uiPriority="49"/>
-    <w:lsdException w:name="Grid Table 5 Dark Accent 3" w:uiPriority="50"/>
-    <w:lsdException w:name="Grid Table 6 Colorful Accent 3" w:uiPriority="51"/>
-    <w:lsdException w:name="Grid Table 7 Colorful Accent 3" w:uiPriority="52"/>
-    <w:lsdException w:name="Grid Table 1 Light Accent 4" w:uiPriority="46"/>
-    <w:lsdException w:name="Grid Table 2 Accent 4" w:uiPriority="47"/>
-    <w:lsdException w:name="Grid Table 3 Accent 4" w:uiPriority="48"/>
-    <w:lsdException w:name="Grid Table 4 Accent 4" w:uiPriority="49"/>
-    <w:lsdException w:name="Grid Table 5 Dark Accent 4" w:uiPriority="50"/>
-    <w:lsdException w:name="Grid Table 6 Colorful Accent 4" w:uiPriority="51"/>
-    <w:lsdException w:name="Grid Table 7 Colorful Accent 4" w:uiPriority="52"/>
-    <w:lsdException w:name="Grid Table 1 Light Accent 5" w:uiPriority="46"/>
-    <w:lsdException w:name="Grid Table 2 Accent 5" w:uiPriority="47"/>
-    <w:lsdException w:name="Grid Table 3 Accent 5" w:uiPriority="48"/>
-    <w:lsdException w:name="Grid Table 4 Accent 5" w:uiPriority="49"/>
-    <w:lsdException w:name="Grid Table 5 Dark Accent 5" w:uiPriority="50"/>
-    <w:lsdException w:name="Grid Table 6 Colorful Accent 5" w:uiPriority="51"/>
-    <w:lsdException w:name="Grid Table 7 Colorful Accent 5" w:uiPriority="52"/>
-    <w:lsdException w:name="Grid Table 1 Light Accent 6" w:uiPriority="46"/>
-    <w:lsdException w:name="Grid Table 2 Accent 6" w:uiPriority="47"/>
-    <w:lsdException w:name="Grid Table 3 Accent 6" w:uiPriority="48"/>
-    <w:lsdException w:name="Grid Table 4 Accent 6" w:uiPriority="49"/>
-    <w:lsdException w:name="Grid Table 5 Dark Accent 6" w:uiPriority="50"/>
-    <w:lsdException w:name="Grid Table 6 Colorful Accent 6" w:uiPriority="51"/>
-    <w:lsdException w:name="Grid Table 7 Colorful Accent 6" w:uiPriority="52"/>
-    <w:lsdException w:name="List Table 1 Light" w:uiPriority="46"/>
-    <w:lsdException w:name="List Table 2" w:uiPriority="47"/>
-    <w:lsdException w:name="List Table 3" w:uiPriority="48"/>
-    <w:lsdException w:name="List Table 4" w:uiPriority="49"/>
-    <w:lsdException w:name="List Table 5 Dark" w:uiPriority="50"/>
-    <w:lsdException w:name="List Table 6 Colorful" w:uiPriority="51"/>
-    <w:lsdException w:name="List Table 7 Colorful" w:uiPriority="52"/>
-    <w:lsdException w:name="List Table 1 Light Accent 1" w:uiPriority="46"/>
-    <w:lsdException w:name="List Table 2 Accent 1" w:uiPriority="47"/>
-    <w:lsdException w:name="List Table 3 Accent 1" w:uiPriority="48"/>
-    <w:lsdException w:name="List Table 4 Accent 1" w:uiPriority="49"/>
-    <w:lsdException w:name="List Table 5 Dark Accent 1" w:uiPriority="50"/>
-    <w:lsdException w:name="List Table 6 Colorful Accent 1" w:uiPriority="51"/>
-    <w:lsdException w:name="List Table 7 Colorful Accent 1" w:uiPriority="52"/>
-    <w:lsdException w:name="List Table 1 Light Accent 2" w:uiPriority="46"/>
-    <w:lsdException w:name="List Table 2 Accent 2" w:uiPriority="47"/>
-    <w:lsdException w:name="List Table 3 Accent 2" w:uiPriority="48"/>
-    <w:lsdException w:name="List Table 4 Accent 2" w:uiPriority="49"/>
-    <w:lsdException w:name="List Table 5 Dark Accent 2" w:uiPriority="50"/>
-    <w:lsdException w:name="List Table 6 Colorful Accent 2" w:uiPriority="51"/>
-    <w:lsdException w:name="List Table 7 Colorful Accent 2" w:uiPriority="52"/>
-    <w:lsdException w:name="List Table 1 Light Accent 3" w:uiPriority="46"/>
-    <w:lsdException w:name="List Table 2 Accent 3" w:uiPriority="47"/>
-    <w:lsdException w:name="List Table 3 Accent 3" w:uiPriority="48"/>
-    <w:lsdException w:name="List Table 4 Accent 3" w:uiPriority="49"/>
-    <w:lsdException w:name="List Table 5 Dark Accent 3" w:uiPriority="50"/>
-    <w:lsdException w:name="List Table 6 Colorful Accent 3" w:uiPriority="51"/>
-    <w:lsdException w:name="List Table 7 Colorful Accent 3" w:uiPriority="52"/>
-    <w:lsdException w:name="List Table 1 Light Accent 4" w:uiPriority="46"/>
-    <w:lsdException w:name="List Table 2 Accent 4" w:uiPriority="47"/>
-    <w:lsdException w:name="List Table 3 Accent 4" w:uiPriority="48"/>
-    <w:lsdException w:name="List Table 4 Accent 4" w:uiPriority="49"/>
-    <w:lsdException w:name="List Table 5 Dark Accent 4" w:uiPriority="50"/>
-    <w:lsdException w:name="List Table 6 Colorful Accent 4" w:uiPriority="51"/>
-    <w:lsdException w:name="List Table 7 Colorful Accent 4" w:uiPriority="52"/>
-    <w:lsdException w:name="List Table 1 Light Accent 5" w:uiPriority="46"/>
-    <w:lsdException w:name="List Table 2 Accent 5" w:uiPriority="47"/>
-    <w:lsdException w:name="List Table 3 Accent 5" w:uiPriority="48"/>
-    <w:lsdException w:name="List Table 4 Accent 5" w:uiPriority="49"/>
-    <w:lsdException w:name="List Table 5 Dark Accent 5" w:uiPriority="50"/>
-    <w:lsdException w:name="List Table 6 Colorful Accent 5" w:uiPriority="51"/>
-    <w:lsdException w:name="List Table 7 Colorful Accent 5" w:uiPriority="52"/>
-    <w:lsdException w:name="List Table 1 Light Accent 6" w:uiPriority="46"/>
-    <w:lsdException w:name="List Table 2 Accent 6" w:uiPriority="47"/>
-    <w:lsdException w:name="List Table 3 Accent 6" w:uiPriority="48"/>
-    <w:lsdException w:name="List Table 4 Accent 6" w:uiPriority="49"/>
-    <w:lsdException w:name="List Table 5 Dark Accent 6" w:uiPriority="50"/>
-    <w:lsdException w:name="List Table 6 Colorful Accent 6" w:uiPriority="51"/>
-    <w:lsdException w:name="List Table 7 Colorful Accent 6" w:uiPriority="52"/>
-    <w:lsdException w:name="Mention" w:semiHidden="1" w:unhideWhenUsed="1"/>
-    <w:lsdException w:name="Smart Hyperlink" w:semiHidden="1" w:unhideWhenUsed="1"/>
-    <w:lsdException w:name="Hashtag" w:semiHidden="1" w:unhideWhenUsed="1"/>
-    <w:lsdException w:name="Unresolved Mention" w:semiHidden="1" w:unhideWhenUsed="1"/>
+  <w:latentStyles w:defLockedState="0" w:defUIPriority="99" w:defSemiHidden="1" w:defUnhideWhenUsed="1" w:defQFormat="0" w:count="267">
+    <w:lsdException w:name="Normal" w:semiHidden="0" w:uiPriority="0" w:unhideWhenUsed="0" w:qFormat="1"/>
+    <w:lsdException w:name="heading 1" w:semiHidden="0" w:uiPriority="9" w:unhideWhenUsed="0" w:qFormat="1"/>
+    <w:lsdException w:name="heading 2" w:uiPriority="9" w:qFormat="1"/>
+    <w:lsdException w:name="heading 3" w:uiPriority="9" w:qFormat="1"/>
+    <w:lsdException w:name="heading 4" w:uiPriority="9" w:qFormat="1"/>
+    <w:lsdException w:name="heading 5" w:uiPriority="9" w:qFormat="1"/>
+    <w:lsdException w:name="heading 6" w:uiPriority="9" w:qFormat="1"/>
+    <w:lsdException w:name="heading 7" w:uiPriority="9" w:qFormat="1"/>
+    <w:lsdException w:name="heading 8" w:uiPriority="9" w:qFormat="1"/>
+    <w:lsdException w:name="heading 9" w:uiPriority="9" w:qFormat="1"/>
+    <w:lsdException w:name="toc 1" w:uiPriority="39"/>
+    <w:lsdException w:name="toc 2" w:uiPriority="39"/>
+    <w:lsdException w:name="toc 3" w:uiPriority="39"/>
+    <w:lsdException w:name="toc 4" w:uiPriority="39"/>
+    <w:lsdException w:name="toc 5" w:uiPriority="39"/>
+    <w:lsdException w:name="toc 6" w:uiPriority="39"/>
+    <w:lsdException w:name="toc 7" w:uiPriority="39"/>
+    <w:lsdException w:name="toc 8" w:uiPriority="39"/>
+    <w:lsdException w:name="toc 9" w:uiPriority="39"/>
+    <w:lsdException w:name="caption" w:uiPriority="35" w:qFormat="1"/>
+    <w:lsdException w:name="Title" w:semiHidden="0" w:uiPriority="10" w:unhideWhenUsed="0" w:qFormat="1"/>
+    <w:lsdException w:name="Default Paragraph Font" w:uiPriority="1"/>
+    <w:lsdException w:name="Subtitle" w:semiHidden="0" w:uiPriority="11" w:unhideWhenUsed="0" w:qFormat="1"/>
+    <w:lsdException w:name="Strong" w:semiHidden="0" w:uiPriority="22" w:unhideWhenUsed="0" w:qFormat="1"/>
+    <w:lsdException w:name="Emphasis" w:semiHidden="0" w:uiPriority="20" w:unhideWhenUsed="0" w:qFormat="1"/>
+    <w:lsdException w:name="Table Grid" w:semiHidden="0" w:uiPriority="39" w:unhideWhenUsed="0"/>
+    <w:lsdException w:name="Placeholder Text" w:unhideWhenUsed="0"/>
+    <w:lsdException w:name="No Spacing" w:semiHidden="0" w:uiPriority="1" w:unhideWhenUsed="0" w:qFormat="1"/>
+    <w:lsdException w:name="Light Shading" w:semiHidden="0" w:uiPriority="60" w:unhideWhenUsed="0"/>
+    <w:lsdException w:name="Light List" w:semiHidden="0" w:uiPriority="61" w:unhideWhenUsed="0"/>
+    <w:lsdException w:name="Light Grid" w:semiHidden="0" w:uiPriority="62" w:unhideWhenUsed="0"/>
+    <w:lsdException w:name="Medium Shading 1" w:semiHidden="0" w:uiPriority="63" w:unhideWhenUsed="0"/>
+    <w:lsdException w:name="Medium Shading 2" w:semiHidden="0" w:uiPriority="64" w:unhideWhenUsed="0"/>
+    <w:lsdException w:name="Medium List 1" w:semiHidden="0" w:uiPriority="65" w:unhideWhenUsed="0"/>
+    <w:lsdException w:name="Medium List 2" w:semiHidden="0" w:uiPriority="66" w:unhideWhenUsed="0"/>
+    <w:lsdException w:name="Medium Grid 1" w:semiHidden="0" w:uiPriority="67" w:unhideWhenUsed="0"/>
+    <w:lsdException w:name="Medium Grid 2" w:semiHidden="0" w:uiPriority="68" w:unhideWhenUsed="0"/>
+    <w:lsdException w:name="Medium Grid 3" w:semiHidden="0" w:uiPriority="69" w:unhideWhenUsed="0"/>
+    <w:lsdException w:name="Dark List" w:semiHidden="0" w:uiPriority="70" w:unhideWhenUsed="0"/>
+    <w:lsdException w:name="Colorful Shading" w:semiHidden="0" w:uiPriority="71" w:unhideWhenUsed="0"/>
+    <w:lsdException w:name="Colorful List" w:semiHidden="0" w:uiPriority="72" w:unhideWhenUsed="0"/>
+    <w:lsdException w:name="Colorful Grid" w:semiHidden="0" w:uiPriority="73" w:unhideWhenUsed="0"/>
+    <w:lsdException w:name="Light Shading Accent 1" w:semiHidden="0" w:uiPriority="60" w:unhideWhenUsed="0"/>
+    <w:lsdException w:name="Light List Accent 1" w:semiHidden="0" w:uiPriority="61" w:unhideWhenUsed="0"/>
+    <w:lsdException w:name="Light Grid Accent 1" w:semiHidden="0" w:uiPriority="62" w:unhideWhenUsed="0"/>
+    <w:lsdException w:name="Medium Shading 1 Accent 1" w:semiHidden="0" w:uiPriority="63" w:unhideWhenUsed="0"/>
+    <w:lsdException w:name="Medium Shading 2 Accent 1" w:semiHidden="0" w:uiPriority="64" w:unhideWhenUsed="0"/>
+    <w:lsdException w:name="Medium List 1 Accent 1" w:semiHidden="0" w:uiPriority="65" w:unhideWhenUsed="0"/>
+    <w:lsdException w:name="Revision" w:unhideWhenUsed="0"/>
+    <w:lsdException w:name="List Paragraph" w:semiHidden="0" w:uiPriority="34" w:unhideWhenUsed="0" w:qFormat="1"/>
+    <w:lsdException w:name="Quote" w:semiHidden="0" w:uiPriority="29" w:unhideWhenUsed="0" w:qFormat="1"/>
+    <w:lsdException w:name="Intense Quote" w:semiHidden="0" w:uiPriority="30" w:unhideWhenUsed="0" w:qFormat="1"/>
+    <w:lsdException w:name="Medium List 2 Accent 1" w:semiHidden="0" w:uiPriority="66" w:unhideWhenUsed="0"/>
+    <w:lsdException w:name="Medium Grid 1 Accent 1" w:semiHidden="0" w:uiPriority="67" w:unhideWhenUsed="0"/>
+    <w:lsdException w:name="Medium Grid 2 Accent 1" w:semiHidden="0" w:uiPriority="68" w:unhideWhenUsed="0"/>
+    <w:lsdException w:name="Medium Grid 3 Accent 1" w:semiHidden="0" w:uiPriority="69" w:unhideWhenUsed="0"/>
+    <w:lsdException w:name="Dark List Accent 1" w:semiHidden="0" w:uiPriority="70" w:unhideWhenUsed="0"/>
+    <w:lsdException w:name="Colorful Shading Accent 1" w:semiHidden="0" w:uiPriority="71" w:unhideWhenUsed="0"/>
+    <w:lsdException w:name="Colorful List Accent 1" w:semiHidden="0" w:uiPriority="72" w:unhideWhenUsed="0"/>
+    <w:lsdException w:name="Colorful Grid Accent 1" w:semiHidden="0" w:uiPriority="73" w:unhideWhenUsed="0"/>
+    <w:lsdException w:name="Light Shading Accent 2" w:semiHidden="0" w:uiPriority="60" w:unhideWhenUsed="0"/>
+    <w:lsdException w:name="Light List Accent 2" w:semiHidden="0" w:uiPriority="61" w:unhideWhenUsed="0"/>
+    <w:lsdException w:name="Light Grid Accent 2" w:semiHidden="0" w:uiPriority="62" w:unhideWhenUsed="0"/>
+    <w:lsdException w:name="Medium Shading 1 Accent 2" w:semiHidden="0" w:uiPriority="63" w:unhideWhenUsed="0"/>
+    <w:lsdException w:name="Medium Shading 2 Accent 2" w:semiHidden="0" w:uiPriority="64" w:unhideWhenUsed="0"/>
+    <w:lsdException w:name="Medium List 1 Accent 2" w:semiHidden="0" w:uiPriority="65" w:unhideWhenUsed="0"/>
+    <w:lsdException w:name="Medium List 2 Accent 2" w:semiHidden="0" w:uiPriority="66" w:unhideWhenUsed="0"/>
+    <w:lsdException w:name="Medium Grid 1 Accent 2" w:semiHidden="0" w:uiPriority="67" w:unhideWhenUsed="0"/>
+    <w:lsdException w:name="Medium Grid 2 Accent 2" w:semiHidden="0" w:uiPriority="68" w:unhideWhenUsed="0"/>
+    <w:lsdException w:name="Medium Grid 3 Accent 2" w:semiHidden="0" w:uiPriority="69" w:unhideWhenUsed="0"/>
+    <w:lsdException w:name="Dark List Accent 2" w:semiHidden="0" w:uiPriority="70" w:unhideWhenUsed="0"/>
+    <w:lsdException w:name="Colorful Shading Accent 2" w:semiHidden="0" w:uiPriority="71" w:unhideWhenUsed="0"/>
+    <w:lsdException w:name="Colorful List Accent 2" w:semiHidden="0" w:uiPriority="72" w:unhideWhenUsed="0"/>
+    <w:lsdException w:name="Colorful Grid Accent 2" w:semiHidden="0" w:uiPriority="73" w:unhideWhenUsed="0"/>
+    <w:lsdException w:name="Light Shading Accent 3" w:semiHidden="0" w:uiPriority="60" w:unhideWhenUsed="0"/>
+    <w:lsdException w:name="Light List Accent 3" w:semiHidden="0" w:uiPriority="61" w:unhideWhenUsed="0"/>
+    <w:lsdException w:name="Light Grid Accent 3" w:semiHidden="0" w:uiPriority="62" w:unhideWhenUsed="0"/>
+    <w:lsdException w:name="Medium Shading 1 Accent 3" w:semiHidden="0" w:uiPriority="63" w:unhideWhenUsed="0"/>
+    <w:lsdException w:name="Medium Shading 2 Accent 3" w:semiHidden="0" w:uiPriority="64" w:unhideWhenUsed="0"/>
+    <w:lsdException w:name="Medium List 1 Accent 3" w:semiHidden="0" w:uiPriority="65" w:unhideWhenUsed="0"/>
+    <w:lsdException w:name="Medium List 2 Accent 3" w:semiHidden="0" w:uiPriority="66" w:unhideWhenUsed="0"/>
+    <w:lsdException w:name="Medium Grid 1 Accent 3" w:semiHidden="0" w:uiPriority="67" w:unhideWhenUsed="0"/>
+    <w:lsdException w:name="Medium Grid 2 Accent 3" w:semiHidden="0" w:uiPriority="68" w:unhideWhenUsed="0"/>
+    <w:lsdException w:name="Medium Grid 3 Accent 3" w:semiHidden="0" w:uiPriority="69" w:unhideWhenUsed="0"/>
+    <w:lsdException w:name="Dark List Accent 3" w:semiHidden="0" w:uiPriority="70" w:unhideWhenUsed="0"/>
+    <w:lsdException w:name="Colorful Shading Accent 3" w:semiHidden="0" w:uiPriority="71" w:unhideWhenUsed="0"/>
+    <w:lsdException w:name="Colorful List Accent 3" w:semiHidden="0" w:uiPriority="72" w:unhideWhenUsed="0"/>
+    <w:lsdException w:name="Colorful Grid Accent 3" w:semiHidden="0" w:uiPriority="73" w:unhideWhenUsed="0"/>
+    <w:lsdException w:name="Light Shading Accent 4" w:semiHidden="0" w:uiPriority="60" w:unhideWhenUsed="0"/>
+    <w:lsdException w:name="Light List Accent 4" w:semiHidden="0" w:uiPriority="61" w:unhideWhenUsed="0"/>
+    <w:lsdException w:name="Light Grid Accent 4" w:semiHidden="0" w:uiPriority="62" w:unhideWhenUsed="0"/>
+    <w:lsdException w:name="Medium Shading 1 Accent 4" w:semiHidden="0" w:uiPriority="63" w:unhideWhenUsed="0"/>
+    <w:lsdException w:name="Medium Shading 2 Accent 4" w:semiHidden="0" w:uiPriority="64" w:unhideWhenUsed="0"/>
+    <w:lsdException w:name="Medium List 1 Accent 4" w:semiHidden="0" w:uiPriority="65" w:unhideWhenUsed="0"/>
+    <w:lsdException w:name="Medium List 2 Accent 4" w:semiHidden="0" w:uiPriority="66" w:unhideWhenUsed="0"/>
+    <w:lsdException w:name="Medium Grid 1 Accent 4" w:semiHidden="0" w:uiPriority="67" w:unhideWhenUsed="0"/>
+    <w:lsdException w:name="Medium Grid 2 Accent 4" w:semiHidden="0" w:uiPriority="68" w:unhideWhenUsed="0"/>
+    <w:lsdException w:name="Medium Grid 3 Accent 4" w:semiHidden="0" w:uiPriority="69" w:unhideWhenUsed="0"/>
+    <w:lsdException w:name="Dark List Accent 4" w:semiHidden="0" w:uiPriority="70" w:unhideWhenUsed="0"/>
+    <w:lsdException w:name="Colorful Shading Accent 4" w:semiHidden="0" w:uiPriority="71" w:unhideWhenUsed="0"/>
+    <w:lsdException w:name="Colorful List Accent 4" w:semiHidden="0" w:uiPriority="72" w:unhideWhenUsed="0"/>
+    <w:lsdException w:name="Colorful Grid Accent 4" w:semiHidden="0" w:uiPriority="73" w:unhideWhenUsed="0"/>
+    <w:lsdException w:name="Light Shading Accent 5" w:semiHidden="0" w:uiPriority="60" w:unhideWhenUsed="0"/>
+    <w:lsdException w:name="Light List Accent 5" w:semiHidden="0" w:uiPriority="61" w:unhideWhenUsed="0"/>
+    <w:lsdException w:name="Light Grid Accent 5" w:semiHidden="0" w:uiPriority="62" w:unhideWhenUsed="0"/>
+    <w:lsdException w:name="Medium Shading 1 Accent 5" w:semiHidden="0" w:uiPriority="63" w:unhideWhenUsed="0"/>
+    <w:lsdException w:name="Medium Shading 2 Accent 5" w:semiHidden="0" w:uiPriority="64" w:unhideWhenUsed="0"/>
+    <w:lsdException w:name="Medium List 1 Accent 5" w:semiHidden="0" w:uiPriority="65" w:unhideWhenUsed="0"/>
+    <w:lsdException w:name="Medium List 2 Accent 5" w:semiHidden="0" w:uiPriority="66" w:unhideWhenUsed="0"/>
+    <w:lsdException w:name="Medium Grid 1 Accent 5" w:semiHidden="0" w:uiPriority="67" w:unhideWhenUsed="0"/>
+    <w:lsdException w:name="Medium Grid 2 Accent 5" w:semiHidden="0" w:uiPriority="68" w:unhideWhenUsed="0"/>
+    <w:lsdException w:name="Medium Grid 3 Accent 5" w:semiHidden="0" w:uiPriority="69" w:unhideWhenUsed="0"/>
+    <w:lsdException w:name="Dark List Accent 5" w:semiHidden="0" w:uiPriority="70" w:unhideWhenUsed="0"/>
+    <w:lsdException w:name="Colorful Shading Accent 5" w:semiHidden="0" w:uiPriority="71" w:unhideWhenUsed="0"/>
+    <w:lsdException w:name="Colorful List Accent 5" w:semiHidden="0" w:uiPriority="72" w:unhideWhenUsed="0"/>
+    <w:lsdException w:name="Colorful Grid Accent 5" w:semiHidden="0" w:uiPriority="73" w:unhideWhenUsed="0"/>
+    <w:lsdException w:name="Light Shading Accent 6" w:semiHidden="0" w:uiPriority="60" w:unhideWhenUsed="0"/>
+    <w:lsdException w:name="Light List Accent 6" w:semiHidden="0" w:uiPriority="61" w:unhideWhenUsed="0"/>
+    <w:lsdException w:name="Light Grid Accent 6" w:semiHidden="0" w:uiPriority="62" w:unhideWhenUsed="0"/>
+    <w:lsdException w:name="Medium Shading 1 Accent 6" w:semiHidden="0" w:uiPriority="63" w:unhideWhenUsed="0"/>
+    <w:lsdException w:name="Medium Shading 2 Accent 6" w:semiHidden="0" w:uiPriority="64" w:unhideWhenUsed="0"/>
+    <w:lsdException w:name="Medium List 1 Accent 6" w:semiHidden="0" w:uiPriority="65" w:unhideWhenUsed="0"/>
+    <w:lsdException w:name="Medium List 2 Accent 6" w:semiHidden="0" w:uiPriority="66" w:unhideWhenUsed="0"/>
+    <w:lsdException w:name="Medium Grid 1 Accent 6" w:semiHidden="0" w:uiPriority="67" w:unhideWhenUsed="0"/>
+    <w:lsdException w:name="Medium Grid 2 Accent 6" w:semiHidden="0" w:uiPriority="68" w:unhideWhenUsed="0"/>
+    <w:lsdException w:name="Medium Grid 3 Accent 6" w:semiHidden="0" w:uiPriority="69" w:unhideWhenUsed="0"/>
+    <w:lsdException w:name="Dark List Accent 6" w:semiHidden="0" w:uiPriority="70" w:unhideWhenUsed="0"/>
+    <w:lsdException w:name="Colorful Shading Accent 6" w:semiHidden="0" w:uiPriority="71" w:unhideWhenUsed="0"/>
+    <w:lsdException w:name="Colorful List Accent 6" w:semiHidden="0" w:uiPriority="72" w:unhideWhenUsed="0"/>
+    <w:lsdException w:name="Colorful Grid Accent 6" w:semiHidden="0" w:uiPriority="73" w:unhideWhenUsed="0"/>
+    <w:lsdException w:name="Subtle Emphasis" w:semiHidden="0" w:uiPriority="19" w:unhideWhenUsed="0" w:qFormat="1"/>
+    <w:lsdException w:name="Intense Emphasis" w:semiHidden="0" w:uiPriority="21" w:unhideWhenUsed="0" w:qFormat="1"/>
+    <w:lsdException w:name="Subtle Reference" w:semiHidden="0" w:uiPriority="31" w:unhideWhenUsed="0" w:qFormat="1"/>
+    <w:lsdException w:name="Intense Reference" w:semiHidden="0" w:uiPriority="32" w:unhideWhenUsed="0" w:qFormat="1"/>
+    <w:lsdException w:name="Book Title" w:semiHidden="0" w:uiPriority="33" w:unhideWhenUsed="0" w:qFormat="1"/>
+    <w:lsdException w:name="Bibliography" w:uiPriority="37"/>
+    <w:lsdException w:name="TOC Heading" w:uiPriority="39" w:qFormat="1"/>
   </w:latentStyles>
   <w:style w:type="paragraph" w:default="1" w:styleId="Normal">
     <w:name w:val="Normal"/>
@@ -1411,6 +1154,7 @@
       <w:spacing w:after="0" w:line="240" w:lineRule="auto"/>
     </w:pPr>
     <w:tblPr>
+      <w:tblInd w:w="0" w:type="dxa"/>
       <w:tblBorders>
         <w:top w:val="single" w:sz="4" w:space="0" w:color="auto"/>
         <w:left w:val="single" w:sz="4" w:space="0" w:color="auto"/>
@@ -1419,6 +1163,283 @@
         <w:insideH w:val="single" w:sz="4" w:space="0" w:color="auto"/>
         <w:insideV w:val="single" w:sz="4" w:space="0" w:color="auto"/>
       </w:tblBorders>
+      <w:tblCellMar>
+        <w:top w:w="0" w:type="dxa"/>
+        <w:left w:w="108" w:type="dxa"/>
+        <w:bottom w:w="0" w:type="dxa"/>
+        <w:right w:w="108" w:type="dxa"/>
+      </w:tblCellMar>
+    </w:tblPr>
+  </w:style>
+  <w:style w:type="paragraph" w:styleId="Sinespaciado">
+    <w:name w:val="No Spacing"/>
+    <w:link w:val="SinespaciadoCar"/>
+    <w:uiPriority w:val="1"/>
+    <w:qFormat/>
+    <w:rsid w:val="00826591"/>
+    <w:pPr>
+      <w:spacing w:after="0" w:line="240" w:lineRule="auto"/>
+    </w:pPr>
+    <w:rPr>
+      <w:rFonts w:eastAsiaTheme="minorEastAsia"/>
+      <w:lang w:eastAsia="es-EC"/>
+    </w:rPr>
+  </w:style>
+  <w:style w:type="character" w:customStyle="1" w:styleId="SinespaciadoCar">
+    <w:name w:val="Sin espaciado Car"/>
+    <w:basedOn w:val="Fuentedeprrafopredeter"/>
+    <w:link w:val="Sinespaciado"/>
+    <w:uiPriority w:val="1"/>
+    <w:rsid w:val="00826591"/>
+    <w:rPr>
+      <w:rFonts w:eastAsiaTheme="minorEastAsia"/>
+      <w:lang w:eastAsia="es-EC"/>
+    </w:rPr>
+  </w:style>
+  <w:style w:type="paragraph" w:styleId="Textodeglobo">
+    <w:name w:val="Balloon Text"/>
+    <w:basedOn w:val="Normal"/>
+    <w:link w:val="TextodegloboCar"/>
+    <w:uiPriority w:val="99"/>
+    <w:semiHidden/>
+    <w:unhideWhenUsed/>
+    <w:rsid w:val="00826591"/>
+    <w:pPr>
+      <w:spacing w:after="0" w:line="240" w:lineRule="auto"/>
+    </w:pPr>
+    <w:rPr>
+      <w:rFonts w:ascii="Segoe UI" w:hAnsi="Segoe UI" w:cs="Segoe UI"/>
+      <w:sz w:val="18"/>
+      <w:szCs w:val="18"/>
+    </w:rPr>
+  </w:style>
+  <w:style w:type="character" w:customStyle="1" w:styleId="TextodegloboCar">
+    <w:name w:val="Texto de globo Car"/>
+    <w:basedOn w:val="Fuentedeprrafopredeter"/>
+    <w:link w:val="Textodeglobo"/>
+    <w:uiPriority w:val="99"/>
+    <w:semiHidden/>
+    <w:rsid w:val="00826591"/>
+    <w:rPr>
+      <w:rFonts w:ascii="Segoe UI" w:hAnsi="Segoe UI" w:cs="Segoe UI"/>
+      <w:sz w:val="18"/>
+      <w:szCs w:val="18"/>
+    </w:rPr>
+  </w:style>
+</w:styles>
+</file>
+
+<file path=word/stylesWithEffects.xml><?xml version="1.0" encoding="utf-8"?>
+<w:styles xmlns:wpc="http://schemas.microsoft.com/office/word/2010/wordprocessingCanvas" xmlns:mc="http://schemas.openxmlformats.org/markup-compatibility/2006" xmlns:o="urn:schemas-microsoft-com:office:office" xmlns:r="http://schemas.openxmlformats.org/officeDocument/2006/relationships" xmlns:m="http://schemas.openxmlformats.org/officeDocument/2006/math" xmlns:v="urn:schemas-microsoft-com:vml" xmlns:wp14="http://schemas.microsoft.com/office/word/2010/wordprocessingDrawing" xmlns:wp="http://schemas.openxmlformats.org/drawingml/2006/wordprocessingDrawing" xmlns:w10="urn:schemas-microsoft-com:office:word" xmlns:w="http://schemas.openxmlformats.org/wordprocessingml/2006/main" xmlns:w14="http://schemas.microsoft.com/office/word/2010/wordml" xmlns:wpg="http://schemas.microsoft.com/office/word/2010/wordprocessingGroup" xmlns:wpi="http://schemas.microsoft.com/office/word/2010/wordprocessingInk" xmlns:wne="http://schemas.microsoft.com/office/word/2006/wordml" xmlns:wps="http://schemas.microsoft.com/office/word/2010/wordprocessingShape" mc:Ignorable="w14 wp14">
+  <w:docDefaults>
+    <w:rPrDefault>
+      <w:rPr>
+        <w:rFonts w:asciiTheme="minorHAnsi" w:eastAsiaTheme="minorHAnsi" w:hAnsiTheme="minorHAnsi" w:cstheme="minorBidi"/>
+        <w:sz w:val="22"/>
+        <w:szCs w:val="22"/>
+        <w:lang w:val="es-EC" w:eastAsia="en-US" w:bidi="ar-SA"/>
+      </w:rPr>
+    </w:rPrDefault>
+    <w:pPrDefault>
+      <w:pPr>
+        <w:spacing w:after="160" w:line="259" w:lineRule="auto"/>
+      </w:pPr>
+    </w:pPrDefault>
+  </w:docDefaults>
+  <w:latentStyles w:defLockedState="0" w:defUIPriority="99" w:defSemiHidden="1" w:defUnhideWhenUsed="1" w:defQFormat="0" w:count="267">
+    <w:lsdException w:name="Normal" w:semiHidden="0" w:uiPriority="0" w:unhideWhenUsed="0" w:qFormat="1"/>
+    <w:lsdException w:name="heading 1" w:semiHidden="0" w:uiPriority="9" w:unhideWhenUsed="0" w:qFormat="1"/>
+    <w:lsdException w:name="heading 2" w:uiPriority="9" w:qFormat="1"/>
+    <w:lsdException w:name="heading 3" w:uiPriority="9" w:qFormat="1"/>
+    <w:lsdException w:name="heading 4" w:uiPriority="9" w:qFormat="1"/>
+    <w:lsdException w:name="heading 5" w:uiPriority="9" w:qFormat="1"/>
+    <w:lsdException w:name="heading 6" w:uiPriority="9" w:qFormat="1"/>
+    <w:lsdException w:name="heading 7" w:uiPriority="9" w:qFormat="1"/>
+    <w:lsdException w:name="heading 8" w:uiPriority="9" w:qFormat="1"/>
+    <w:lsdException w:name="heading 9" w:uiPriority="9" w:qFormat="1"/>
+    <w:lsdException w:name="toc 1" w:uiPriority="39"/>
+    <w:lsdException w:name="toc 2" w:uiPriority="39"/>
+    <w:lsdException w:name="toc 3" w:uiPriority="39"/>
+    <w:lsdException w:name="toc 4" w:uiPriority="39"/>
+    <w:lsdException w:name="toc 5" w:uiPriority="39"/>
+    <w:lsdException w:name="toc 6" w:uiPriority="39"/>
+    <w:lsdException w:name="toc 7" w:uiPriority="39"/>
+    <w:lsdException w:name="toc 8" w:uiPriority="39"/>
+    <w:lsdException w:name="toc 9" w:uiPriority="39"/>
+    <w:lsdException w:name="caption" w:uiPriority="35" w:qFormat="1"/>
+    <w:lsdException w:name="Title" w:semiHidden="0" w:uiPriority="10" w:unhideWhenUsed="0" w:qFormat="1"/>
+    <w:lsdException w:name="Default Paragraph Font" w:uiPriority="1"/>
+    <w:lsdException w:name="Subtitle" w:semiHidden="0" w:uiPriority="11" w:unhideWhenUsed="0" w:qFormat="1"/>
+    <w:lsdException w:name="Strong" w:semiHidden="0" w:uiPriority="22" w:unhideWhenUsed="0" w:qFormat="1"/>
+    <w:lsdException w:name="Emphasis" w:semiHidden="0" w:uiPriority="20" w:unhideWhenUsed="0" w:qFormat="1"/>
+    <w:lsdException w:name="Table Grid" w:semiHidden="0" w:uiPriority="39" w:unhideWhenUsed="0"/>
+    <w:lsdException w:name="Placeholder Text" w:unhideWhenUsed="0"/>
+    <w:lsdException w:name="No Spacing" w:semiHidden="0" w:uiPriority="1" w:unhideWhenUsed="0" w:qFormat="1"/>
+    <w:lsdException w:name="Light Shading" w:semiHidden="0" w:uiPriority="60" w:unhideWhenUsed="0"/>
+    <w:lsdException w:name="Light List" w:semiHidden="0" w:uiPriority="61" w:unhideWhenUsed="0"/>
+    <w:lsdException w:name="Light Grid" w:semiHidden="0" w:uiPriority="62" w:unhideWhenUsed="0"/>
+    <w:lsdException w:name="Medium Shading 1" w:semiHidden="0" w:uiPriority="63" w:unhideWhenUsed="0"/>
+    <w:lsdException w:name="Medium Shading 2" w:semiHidden="0" w:uiPriority="64" w:unhideWhenUsed="0"/>
+    <w:lsdException w:name="Medium List 1" w:semiHidden="0" w:uiPriority="65" w:unhideWhenUsed="0"/>
+    <w:lsdException w:name="Medium List 2" w:semiHidden="0" w:uiPriority="66" w:unhideWhenUsed="0"/>
+    <w:lsdException w:name="Medium Grid 1" w:semiHidden="0" w:uiPriority="67" w:unhideWhenUsed="0"/>
+    <w:lsdException w:name="Medium Grid 2" w:semiHidden="0" w:uiPriority="68" w:unhideWhenUsed="0"/>
+    <w:lsdException w:name="Medium Grid 3" w:semiHidden="0" w:uiPriority="69" w:unhideWhenUsed="0"/>
+    <w:lsdException w:name="Dark List" w:semiHidden="0" w:uiPriority="70" w:unhideWhenUsed="0"/>
+    <w:lsdException w:name="Colorful Shading" w:semiHidden="0" w:uiPriority="71" w:unhideWhenUsed="0"/>
+    <w:lsdException w:name="Colorful List" w:semiHidden="0" w:uiPriority="72" w:unhideWhenUsed="0"/>
+    <w:lsdException w:name="Colorful Grid" w:semiHidden="0" w:uiPriority="73" w:unhideWhenUsed="0"/>
+    <w:lsdException w:name="Light Shading Accent 1" w:semiHidden="0" w:uiPriority="60" w:unhideWhenUsed="0"/>
+    <w:lsdException w:name="Light List Accent 1" w:semiHidden="0" w:uiPriority="61" w:unhideWhenUsed="0"/>
+    <w:lsdException w:name="Light Grid Accent 1" w:semiHidden="0" w:uiPriority="62" w:unhideWhenUsed="0"/>
+    <w:lsdException w:name="Medium Shading 1 Accent 1" w:semiHidden="0" w:uiPriority="63" w:unhideWhenUsed="0"/>
+    <w:lsdException w:name="Medium Shading 2 Accent 1" w:semiHidden="0" w:uiPriority="64" w:unhideWhenUsed="0"/>
+    <w:lsdException w:name="Medium List 1 Accent 1" w:semiHidden="0" w:uiPriority="65" w:unhideWhenUsed="0"/>
+    <w:lsdException w:name="Revision" w:unhideWhenUsed="0"/>
+    <w:lsdException w:name="List Paragraph" w:semiHidden="0" w:uiPriority="34" w:unhideWhenUsed="0" w:qFormat="1"/>
+    <w:lsdException w:name="Quote" w:semiHidden="0" w:uiPriority="29" w:unhideWhenUsed="0" w:qFormat="1"/>
+    <w:lsdException w:name="Intense Quote" w:semiHidden="0" w:uiPriority="30" w:unhideWhenUsed="0" w:qFormat="1"/>
+    <w:lsdException w:name="Medium List 2 Accent 1" w:semiHidden="0" w:uiPriority="66" w:unhideWhenUsed="0"/>
+    <w:lsdException w:name="Medium Grid 1 Accent 1" w:semiHidden="0" w:uiPriority="67" w:unhideWhenUsed="0"/>
+    <w:lsdException w:name="Medium Grid 2 Accent 1" w:semiHidden="0" w:uiPriority="68" w:unhideWhenUsed="0"/>
+    <w:lsdException w:name="Medium Grid 3 Accent 1" w:semiHidden="0" w:uiPriority="69" w:unhideWhenUsed="0"/>
+    <w:lsdException w:name="Dark List Accent 1" w:semiHidden="0" w:uiPriority="70" w:unhideWhenUsed="0"/>
+    <w:lsdException w:name="Colorful Shading Accent 1" w:semiHidden="0" w:uiPriority="71" w:unhideWhenUsed="0"/>
+    <w:lsdException w:name="Colorful List Accent 1" w:semiHidden="0" w:uiPriority="72" w:unhideWhenUsed="0"/>
+    <w:lsdException w:name="Colorful Grid Accent 1" w:semiHidden="0" w:uiPriority="73" w:unhideWhenUsed="0"/>
+    <w:lsdException w:name="Light Shading Accent 2" w:semiHidden="0" w:uiPriority="60" w:unhideWhenUsed="0"/>
+    <w:lsdException w:name="Light List Accent 2" w:semiHidden="0" w:uiPriority="61" w:unhideWhenUsed="0"/>
+    <w:lsdException w:name="Light Grid Accent 2" w:semiHidden="0" w:uiPriority="62" w:unhideWhenUsed="0"/>
+    <w:lsdException w:name="Medium Shading 1 Accent 2" w:semiHidden="0" w:uiPriority="63" w:unhideWhenUsed="0"/>
+    <w:lsdException w:name="Medium Shading 2 Accent 2" w:semiHidden="0" w:uiPriority="64" w:unhideWhenUsed="0"/>
+    <w:lsdException w:name="Medium List 1 Accent 2" w:semiHidden="0" w:uiPriority="65" w:unhideWhenUsed="0"/>
+    <w:lsdException w:name="Medium List 2 Accent 2" w:semiHidden="0" w:uiPriority="66" w:unhideWhenUsed="0"/>
+    <w:lsdException w:name="Medium Grid 1 Accent 2" w:semiHidden="0" w:uiPriority="67" w:unhideWhenUsed="0"/>
+    <w:lsdException w:name="Medium Grid 2 Accent 2" w:semiHidden="0" w:uiPriority="68" w:unhideWhenUsed="0"/>
+    <w:lsdException w:name="Medium Grid 3 Accent 2" w:semiHidden="0" w:uiPriority="69" w:unhideWhenUsed="0"/>
+    <w:lsdException w:name="Dark List Accent 2" w:semiHidden="0" w:uiPriority="70" w:unhideWhenUsed="0"/>
+    <w:lsdException w:name="Colorful Shading Accent 2" w:semiHidden="0" w:uiPriority="71" w:unhideWhenUsed="0"/>
+    <w:lsdException w:name="Colorful List Accent 2" w:semiHidden="0" w:uiPriority="72" w:unhideWhenUsed="0"/>
+    <w:lsdException w:name="Colorful Grid Accent 2" w:semiHidden="0" w:uiPriority="73" w:unhideWhenUsed="0"/>
+    <w:lsdException w:name="Light Shading Accent 3" w:semiHidden="0" w:uiPriority="60" w:unhideWhenUsed="0"/>
+    <w:lsdException w:name="Light List Accent 3" w:semiHidden="0" w:uiPriority="61" w:unhideWhenUsed="0"/>
+    <w:lsdException w:name="Light Grid Accent 3" w:semiHidden="0" w:uiPriority="62" w:unhideWhenUsed="0"/>
+    <w:lsdException w:name="Medium Shading 1 Accent 3" w:semiHidden="0" w:uiPriority="63" w:unhideWhenUsed="0"/>
+    <w:lsdException w:name="Medium Shading 2 Accent 3" w:semiHidden="0" w:uiPriority="64" w:unhideWhenUsed="0"/>
+    <w:lsdException w:name="Medium List 1 Accent 3" w:semiHidden="0" w:uiPriority="65" w:unhideWhenUsed="0"/>
+    <w:lsdException w:name="Medium List 2 Accent 3" w:semiHidden="0" w:uiPriority="66" w:unhideWhenUsed="0"/>
+    <w:lsdException w:name="Medium Grid 1 Accent 3" w:semiHidden="0" w:uiPriority="67" w:unhideWhenUsed="0"/>
+    <w:lsdException w:name="Medium Grid 2 Accent 3" w:semiHidden="0" w:uiPriority="68" w:unhideWhenUsed="0"/>
+    <w:lsdException w:name="Medium Grid 3 Accent 3" w:semiHidden="0" w:uiPriority="69" w:unhideWhenUsed="0"/>
+    <w:lsdException w:name="Dark List Accent 3" w:semiHidden="0" w:uiPriority="70" w:unhideWhenUsed="0"/>
+    <w:lsdException w:name="Colorful Shading Accent 3" w:semiHidden="0" w:uiPriority="71" w:unhideWhenUsed="0"/>
+    <w:lsdException w:name="Colorful List Accent 3" w:semiHidden="0" w:uiPriority="72" w:unhideWhenUsed="0"/>
+    <w:lsdException w:name="Colorful Grid Accent 3" w:semiHidden="0" w:uiPriority="73" w:unhideWhenUsed="0"/>
+    <w:lsdException w:name="Light Shading Accent 4" w:semiHidden="0" w:uiPriority="60" w:unhideWhenUsed="0"/>
+    <w:lsdException w:name="Light List Accent 4" w:semiHidden="0" w:uiPriority="61" w:unhideWhenUsed="0"/>
+    <w:lsdException w:name="Light Grid Accent 4" w:semiHidden="0" w:uiPriority="62" w:unhideWhenUsed="0"/>
+    <w:lsdException w:name="Medium Shading 1 Accent 4" w:semiHidden="0" w:uiPriority="63" w:unhideWhenUsed="0"/>
+    <w:lsdException w:name="Medium Shading 2 Accent 4" w:semiHidden="0" w:uiPriority="64" w:unhideWhenUsed="0"/>
+    <w:lsdException w:name="Medium List 1 Accent 4" w:semiHidden="0" w:uiPriority="65" w:unhideWhenUsed="0"/>
+    <w:lsdException w:name="Medium List 2 Accent 4" w:semiHidden="0" w:uiPriority="66" w:unhideWhenUsed="0"/>
+    <w:lsdException w:name="Medium Grid 1 Accent 4" w:semiHidden="0" w:uiPriority="67" w:unhideWhenUsed="0"/>
+    <w:lsdException w:name="Medium Grid 2 Accent 4" w:semiHidden="0" w:uiPriority="68" w:unhideWhenUsed="0"/>
+    <w:lsdException w:name="Medium Grid 3 Accent 4" w:semiHidden="0" w:uiPriority="69" w:unhideWhenUsed="0"/>
+    <w:lsdException w:name="Dark List Accent 4" w:semiHidden="0" w:uiPriority="70" w:unhideWhenUsed="0"/>
+    <w:lsdException w:name="Colorful Shading Accent 4" w:semiHidden="0" w:uiPriority="71" w:unhideWhenUsed="0"/>
+    <w:lsdException w:name="Colorful List Accent 4" w:semiHidden="0" w:uiPriority="72" w:unhideWhenUsed="0"/>
+    <w:lsdException w:name="Colorful Grid Accent 4" w:semiHidden="0" w:uiPriority="73" w:unhideWhenUsed="0"/>
+    <w:lsdException w:name="Light Shading Accent 5" w:semiHidden="0" w:uiPriority="60" w:unhideWhenUsed="0"/>
+    <w:lsdException w:name="Light List Accent 5" w:semiHidden="0" w:uiPriority="61" w:unhideWhenUsed="0"/>
+    <w:lsdException w:name="Light Grid Accent 5" w:semiHidden="0" w:uiPriority="62" w:unhideWhenUsed="0"/>
+    <w:lsdException w:name="Medium Shading 1 Accent 5" w:semiHidden="0" w:uiPriority="63" w:unhideWhenUsed="0"/>
+    <w:lsdException w:name="Medium Shading 2 Accent 5" w:semiHidden="0" w:uiPriority="64" w:unhideWhenUsed="0"/>
+    <w:lsdException w:name="Medium List 1 Accent 5" w:semiHidden="0" w:uiPriority="65" w:unhideWhenUsed="0"/>
+    <w:lsdException w:name="Medium List 2 Accent 5" w:semiHidden="0" w:uiPriority="66" w:unhideWhenUsed="0"/>
+    <w:lsdException w:name="Medium Grid 1 Accent 5" w:semiHidden="0" w:uiPriority="67" w:unhideWhenUsed="0"/>
+    <w:lsdException w:name="Medium Grid 2 Accent 5" w:semiHidden="0" w:uiPriority="68" w:unhideWhenUsed="0"/>
+    <w:lsdException w:name="Medium Grid 3 Accent 5" w:semiHidden="0" w:uiPriority="69" w:unhideWhenUsed="0"/>
+    <w:lsdException w:name="Dark List Accent 5" w:semiHidden="0" w:uiPriority="70" w:unhideWhenUsed="0"/>
+    <w:lsdException w:name="Colorful Shading Accent 5" w:semiHidden="0" w:uiPriority="71" w:unhideWhenUsed="0"/>
+    <w:lsdException w:name="Colorful List Accent 5" w:semiHidden="0" w:uiPriority="72" w:unhideWhenUsed="0"/>
+    <w:lsdException w:name="Colorful Grid Accent 5" w:semiHidden="0" w:uiPriority="73" w:unhideWhenUsed="0"/>
+    <w:lsdException w:name="Light Shading Accent 6" w:semiHidden="0" w:uiPriority="60" w:unhideWhenUsed="0"/>
+    <w:lsdException w:name="Light List Accent 6" w:semiHidden="0" w:uiPriority="61" w:unhideWhenUsed="0"/>
+    <w:lsdException w:name="Light Grid Accent 6" w:semiHidden="0" w:uiPriority="62" w:unhideWhenUsed="0"/>
+    <w:lsdException w:name="Medium Shading 1 Accent 6" w:semiHidden="0" w:uiPriority="63" w:unhideWhenUsed="0"/>
+    <w:lsdException w:name="Medium Shading 2 Accent 6" w:semiHidden="0" w:uiPriority="64" w:unhideWhenUsed="0"/>
+    <w:lsdException w:name="Medium List 1 Accent 6" w:semiHidden="0" w:uiPriority="65" w:unhideWhenUsed="0"/>
+    <w:lsdException w:name="Medium List 2 Accent 6" w:semiHidden="0" w:uiPriority="66" w:unhideWhenUsed="0"/>
+    <w:lsdException w:name="Medium Grid 1 Accent 6" w:semiHidden="0" w:uiPriority="67" w:unhideWhenUsed="0"/>
+    <w:lsdException w:name="Medium Grid 2 Accent 6" w:semiHidden="0" w:uiPriority="68" w:unhideWhenUsed="0"/>
+    <w:lsdException w:name="Medium Grid 3 Accent 6" w:semiHidden="0" w:uiPriority="69" w:unhideWhenUsed="0"/>
+    <w:lsdException w:name="Dark List Accent 6" w:semiHidden="0" w:uiPriority="70" w:unhideWhenUsed="0"/>
+    <w:lsdException w:name="Colorful Shading Accent 6" w:semiHidden="0" w:uiPriority="71" w:unhideWhenUsed="0"/>
+    <w:lsdException w:name="Colorful List Accent 6" w:semiHidden="0" w:uiPriority="72" w:unhideWhenUsed="0"/>
+    <w:lsdException w:name="Colorful Grid Accent 6" w:semiHidden="0" w:uiPriority="73" w:unhideWhenUsed="0"/>
+    <w:lsdException w:name="Subtle Emphasis" w:semiHidden="0" w:uiPriority="19" w:unhideWhenUsed="0" w:qFormat="1"/>
+    <w:lsdException w:name="Intense Emphasis" w:semiHidden="0" w:uiPriority="21" w:unhideWhenUsed="0" w:qFormat="1"/>
+    <w:lsdException w:name="Subtle Reference" w:semiHidden="0" w:uiPriority="31" w:unhideWhenUsed="0" w:qFormat="1"/>
+    <w:lsdException w:name="Intense Reference" w:semiHidden="0" w:uiPriority="32" w:unhideWhenUsed="0" w:qFormat="1"/>
+    <w:lsdException w:name="Book Title" w:semiHidden="0" w:uiPriority="33" w:unhideWhenUsed="0" w:qFormat="1"/>
+    <w:lsdException w:name="Bibliography" w:uiPriority="37"/>
+    <w:lsdException w:name="TOC Heading" w:uiPriority="39" w:qFormat="1"/>
+  </w:latentStyles>
+  <w:style w:type="paragraph" w:default="1" w:styleId="Normal">
+    <w:name w:val="Normal"/>
+    <w:qFormat/>
+  </w:style>
+  <w:style w:type="character" w:default="1" w:styleId="Fuentedeprrafopredeter">
+    <w:name w:val="Default Paragraph Font"/>
+    <w:uiPriority w:val="1"/>
+    <w:semiHidden/>
+    <w:unhideWhenUsed/>
+  </w:style>
+  <w:style w:type="table" w:default="1" w:styleId="Tablanormal">
+    <w:name w:val="Normal Table"/>
+    <w:uiPriority w:val="99"/>
+    <w:semiHidden/>
+    <w:unhideWhenUsed/>
+    <w:tblPr>
+      <w:tblInd w:w="0" w:type="dxa"/>
+      <w:tblCellMar>
+        <w:top w:w="0" w:type="dxa"/>
+        <w:left w:w="108" w:type="dxa"/>
+        <w:bottom w:w="0" w:type="dxa"/>
+        <w:right w:w="108" w:type="dxa"/>
+      </w:tblCellMar>
+    </w:tblPr>
+  </w:style>
+  <w:style w:type="numbering" w:default="1" w:styleId="Sinlista">
+    <w:name w:val="No List"/>
+    <w:uiPriority w:val="99"/>
+    <w:semiHidden/>
+    <w:unhideWhenUsed/>
+  </w:style>
+  <w:style w:type="table" w:styleId="Tablaconcuadrcula">
+    <w:name w:val="Table Grid"/>
+    <w:basedOn w:val="Tablanormal"/>
+    <w:uiPriority w:val="39"/>
+    <w:rsid w:val="00D104BC"/>
+    <w:pPr>
+      <w:spacing w:after="0" w:line="240" w:lineRule="auto"/>
+    </w:pPr>
+    <w:tblPr>
+      <w:tblInd w:w="0" w:type="dxa"/>
+      <w:tblBorders>
+        <w:top w:val="single" w:sz="4" w:space="0" w:color="auto"/>
+        <w:left w:val="single" w:sz="4" w:space="0" w:color="auto"/>
+        <w:bottom w:val="single" w:sz="4" w:space="0" w:color="auto"/>
+        <w:right w:val="single" w:sz="4" w:space="0" w:color="auto"/>
+        <w:insideH w:val="single" w:sz="4" w:space="0" w:color="auto"/>
+        <w:insideV w:val="single" w:sz="4" w:space="0" w:color="auto"/>
+      </w:tblBorders>
+      <w:tblCellMar>
+        <w:top w:w="0" w:type="dxa"/>
+        <w:left w:w="108" w:type="dxa"/>
+        <w:bottom w:w="0" w:type="dxa"/>
+        <w:right w:w="108" w:type="dxa"/>
+      </w:tblCellMar>
     </w:tblPr>
   </w:style>
   <w:style w:type="paragraph" w:styleId="Sinespaciado">
@@ -1522,7 +1543,7 @@
     </a:clrScheme>
     <a:fontScheme name="Office">
       <a:majorFont>
-        <a:latin typeface="Calibri Light" panose="020F0302020204030204"/>
+        <a:latin typeface="Calibri Light"/>
         <a:ea typeface=""/>
         <a:cs typeface=""/>
         <a:font script="Jpan" typeface="游ゴシック Light"/>
@@ -1574,7 +1595,7 @@
         <a:font script="Tfng" typeface="Ebrima"/>
       </a:majorFont>
       <a:minorFont>
-        <a:latin typeface="Calibri" panose="020F0502020204030204"/>
+        <a:latin typeface="Calibri"/>
         <a:ea typeface=""/>
         <a:cs typeface=""/>
         <a:font script="Jpan" typeface="游明朝"/>
@@ -1768,7 +1789,7 @@
   <a:extraClrSchemeLst/>
   <a:extLst>
     <a:ext uri="{05A4C25C-085E-4340-85A3-A5531E510DB2}">
-      <thm15:themeFamily xmlns:thm15="http://schemas.microsoft.com/office/thememl/2012/main" name="Office Theme" id="{62F939B6-93AF-4DB8-9C6B-D6C7DFDC589F}" vid="{4A3C46E8-61CC-4603-A589-7422A47A8E4A}"/>
+      <thm15:themeFamily xmlns:thm15="http://schemas.microsoft.com/office/thememl/2012/main" xmlns="" name="Office Theme" id="{62F939B6-93AF-4DB8-9C6B-D6C7DFDC589F}" vid="{4A3C46E8-61CC-4603-A589-7422A47A8E4A}"/>
     </a:ext>
   </a:extLst>
 </a:theme>

</xml_diff>

<commit_message>
Actualizar historias de Usuario
</commit_message>
<xml_diff>
--- a/HISTORIA DE USUARIO.docx
+++ b/HISTORIA DE USUARIO.docx
@@ -1,6 +1,6 @@
 
 <file path=word/document.xml><?xml version="1.0" encoding="utf-8"?>
-<w:document xmlns:wpc="http://schemas.microsoft.com/office/word/2010/wordprocessingCanvas" xmlns:cx="http://schemas.microsoft.com/office/drawing/2014/chartex" xmlns:cx1="http://schemas.microsoft.com/office/drawing/2015/9/8/chartex" xmlns:cx2="http://schemas.microsoft.com/office/drawing/2015/10/21/chartex" xmlns:cx3="http://schemas.microsoft.com/office/drawing/2016/5/9/chartex" xmlns:cx4="http://schemas.microsoft.com/office/drawing/2016/5/10/chartex" xmlns:cx5="http://schemas.microsoft.com/office/drawing/2016/5/11/chartex" xmlns:cx6="http://schemas.microsoft.com/office/drawing/2016/5/12/chartex" xmlns:cx7="http://schemas.microsoft.com/office/drawing/2016/5/13/chartex" xmlns:cx8="http://schemas.microsoft.com/office/drawing/2016/5/14/chartex" xmlns:mc="http://schemas.openxmlformats.org/markup-compatibility/2006" xmlns:aink="http://schemas.microsoft.com/office/drawing/2016/ink" xmlns:am3d="http://schemas.microsoft.com/office/drawing/2017/model3d" xmlns:o="urn:schemas-microsoft-com:office:office" xmlns:r="http://schemas.openxmlformats.org/officeDocument/2006/relationships" xmlns:m="http://schemas.openxmlformats.org/officeDocument/2006/math" xmlns:v="urn:schemas-microsoft-com:vml" xmlns:wp14="http://schemas.microsoft.com/office/word/2010/wordprocessingDrawing" xmlns:wp="http://schemas.openxmlformats.org/drawingml/2006/wordprocessingDrawing" xmlns:w10="urn:schemas-microsoft-com:office:word" xmlns:w="http://schemas.openxmlformats.org/wordprocessingml/2006/main" xmlns:w14="http://schemas.microsoft.com/office/word/2010/wordml" xmlns:w15="http://schemas.microsoft.com/office/word/2012/wordml" xmlns:w16cid="http://schemas.microsoft.com/office/word/2016/wordml/cid" xmlns:w16se="http://schemas.microsoft.com/office/word/2015/wordml/symex" xmlns:wpg="http://schemas.microsoft.com/office/word/2010/wordprocessingGroup" xmlns:wpi="http://schemas.microsoft.com/office/word/2010/wordprocessingInk" xmlns:wne="http://schemas.microsoft.com/office/word/2006/wordml" xmlns:wps="http://schemas.microsoft.com/office/word/2010/wordprocessingShape" mc:Ignorable="w14 w15 w16se w16cid wp14">
+<w:document xmlns:wpc="http://schemas.microsoft.com/office/word/2010/wordprocessingCanvas" xmlns:mc="http://schemas.openxmlformats.org/markup-compatibility/2006" xmlns:o="urn:schemas-microsoft-com:office:office" xmlns:r="http://schemas.openxmlformats.org/officeDocument/2006/relationships" xmlns:m="http://schemas.openxmlformats.org/officeDocument/2006/math" xmlns:v="urn:schemas-microsoft-com:vml" xmlns:wp14="http://schemas.microsoft.com/office/word/2010/wordprocessingDrawing" xmlns:wp="http://schemas.openxmlformats.org/drawingml/2006/wordprocessingDrawing" xmlns:w10="urn:schemas-microsoft-com:office:word" xmlns:w="http://schemas.openxmlformats.org/wordprocessingml/2006/main" xmlns:w14="http://schemas.microsoft.com/office/word/2010/wordml" xmlns:w15="http://schemas.microsoft.com/office/word/2012/wordml" xmlns:wpg="http://schemas.microsoft.com/office/word/2010/wordprocessingGroup" xmlns:wpi="http://schemas.microsoft.com/office/word/2010/wordprocessingInk" xmlns:wne="http://schemas.microsoft.com/office/word/2006/wordml" xmlns:wps="http://schemas.microsoft.com/office/word/2010/wordprocessingShape" mc:Ignorable="w14 w15 wp14">
   <w:body>
     <w:p>
       <w:r>
@@ -137,7 +137,7 @@
               </wp:anchor>
             </w:drawing>
           </mc:Choice>
-          <mc:Fallback>
+          <mc:Fallback xmlns:w16se="http://schemas.microsoft.com/office/word/2015/wordml/symex" xmlns:w16cid="http://schemas.microsoft.com/office/word/2016/wordml/cid" xmlns:am3d="http://schemas.microsoft.com/office/drawing/2017/model3d" xmlns:aink="http://schemas.microsoft.com/office/drawing/2016/ink" xmlns:cx8="http://schemas.microsoft.com/office/drawing/2016/5/14/chartex" xmlns:cx7="http://schemas.microsoft.com/office/drawing/2016/5/13/chartex" xmlns:cx6="http://schemas.microsoft.com/office/drawing/2016/5/12/chartex" xmlns:cx5="http://schemas.microsoft.com/office/drawing/2016/5/11/chartex" xmlns:cx4="http://schemas.microsoft.com/office/drawing/2016/5/10/chartex" xmlns:cx3="http://schemas.microsoft.com/office/drawing/2016/5/9/chartex" xmlns:cx2="http://schemas.microsoft.com/office/drawing/2015/10/21/chartex" xmlns:cx1="http://schemas.microsoft.com/office/drawing/2015/9/8/chartex" xmlns:cx="http://schemas.microsoft.com/office/drawing/2014/chartex">
             <w:pict>
               <v:shapetype w14:anchorId="29CDE2E9" id="_x0000_t202" coordsize="21600,21600" o:spt="202" path="m,l,21600r21600,l21600,xe">
                 <v:stroke joinstyle="miter"/>
@@ -352,7 +352,7 @@
               </wp:anchor>
             </w:drawing>
           </mc:Choice>
-          <mc:Fallback>
+          <mc:Fallback xmlns:w16se="http://schemas.microsoft.com/office/word/2015/wordml/symex" xmlns:w16cid="http://schemas.microsoft.com/office/word/2016/wordml/cid" xmlns:am3d="http://schemas.microsoft.com/office/drawing/2017/model3d" xmlns:aink="http://schemas.microsoft.com/office/drawing/2016/ink" xmlns:cx8="http://schemas.microsoft.com/office/drawing/2016/5/14/chartex" xmlns:cx7="http://schemas.microsoft.com/office/drawing/2016/5/13/chartex" xmlns:cx6="http://schemas.microsoft.com/office/drawing/2016/5/12/chartex" xmlns:cx5="http://schemas.microsoft.com/office/drawing/2016/5/11/chartex" xmlns:cx4="http://schemas.microsoft.com/office/drawing/2016/5/10/chartex" xmlns:cx3="http://schemas.microsoft.com/office/drawing/2016/5/9/chartex" xmlns:cx2="http://schemas.microsoft.com/office/drawing/2015/10/21/chartex" xmlns:cx1="http://schemas.microsoft.com/office/drawing/2015/9/8/chartex" xmlns:cx="http://schemas.microsoft.com/office/drawing/2014/chartex">
             <w:pict>
               <v:shape id="Cuadro de texto 2" o:spid="_x0000_s1027" type="#_x0000_t202" style="position:absolute;margin-left:98.6pt;margin-top:0;width:476.25pt;height:92.25pt;z-index:251659264;visibility:visible;mso-wrap-style:square;mso-width-percent:0;mso-height-percent:0;mso-wrap-distance-left:9pt;mso-wrap-distance-top:0;mso-wrap-distance-right:9pt;mso-wrap-distance-bottom:0;mso-position-horizontal:absolute;mso-position-horizontal-relative:text;mso-position-vertical:absolute;mso-position-vertical-relative:text;mso-width-percent:0;mso-height-percent:0;mso-width-relative:margin;mso-height-relative:margin;v-text-anchor:top" o:gfxdata="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" fillcolor="#bf8f00 [2407]" strokeweight=".5pt">
                 <v:textbox>
@@ -381,7 +381,7 @@
                                     </pic:cNvPicPr>
                                   </pic:nvPicPr>
                                   <pic:blipFill rotWithShape="1">
-                                    <a:blip r:embed="rId4">
+                                    <a:blip r:embed="rId5">
                                       <a:extLst>
                                         <a:ext uri="{28A0092B-C50C-407E-A947-70E740481C1C}">
                                           <a14:useLocalDpi xmlns:a14="http://schemas.microsoft.com/office/drawing/2010/main" val="0"/>
@@ -860,7 +860,13 @@
           </w:tcPr>
           <w:p>
             <w:r>
-              <w:t>COMO Administrador NÉCESITO confirmar productos en devolución.</w:t>
+              <w:t xml:space="preserve">COMO Administrador NÉCESITO </w:t>
+            </w:r>
+            <w:r>
+              <w:t>registrar entrada de productos</w:t>
+            </w:r>
+            <w:r>
+              <w:t>.</w:t>
             </w:r>
           </w:p>
         </w:tc>
@@ -939,7 +945,13 @@
           </w:tcPr>
           <w:p>
             <w:r>
-              <w:t>COMO Administrador NÉCESITO verificar productos despachados de bodega.</w:t>
+              <w:t xml:space="preserve">COMO Administrador NÉCESITO </w:t>
+            </w:r>
+            <w:r>
+              <w:t>registrar salida de productos</w:t>
+            </w:r>
+            <w:r>
+              <w:t>.</w:t>
             </w:r>
           </w:p>
           <w:p/>
@@ -1000,7 +1012,7 @@
 </file>
 
 <file path=word/styles.xml><?xml version="1.0" encoding="utf-8"?>
-<w:styles xmlns:mc="http://schemas.openxmlformats.org/markup-compatibility/2006" xmlns:r="http://schemas.openxmlformats.org/officeDocument/2006/relationships" xmlns:w="http://schemas.openxmlformats.org/wordprocessingml/2006/main" xmlns:w14="http://schemas.microsoft.com/office/word/2010/wordml" xmlns:w15="http://schemas.microsoft.com/office/word/2012/wordml" xmlns:w16cid="http://schemas.microsoft.com/office/word/2016/wordml/cid" xmlns:w16se="http://schemas.microsoft.com/office/word/2015/wordml/symex" mc:Ignorable="w14 w15 w16se w16cid">
+<w:styles xmlns:mc="http://schemas.openxmlformats.org/markup-compatibility/2006" xmlns:r="http://schemas.openxmlformats.org/officeDocument/2006/relationships" xmlns:w="http://schemas.openxmlformats.org/wordprocessingml/2006/main" xmlns:w14="http://schemas.microsoft.com/office/word/2010/wordml" xmlns:w15="http://schemas.microsoft.com/office/word/2012/wordml" mc:Ignorable="w14 w15">
   <w:docDefaults>
     <w:rPrDefault>
       <w:rPr>
@@ -1016,7 +1028,7 @@
       </w:pPr>
     </w:pPrDefault>
   </w:docDefaults>
-  <w:latentStyles w:defLockedState="0" w:defUIPriority="99" w:defSemiHidden="0" w:defUnhideWhenUsed="0" w:defQFormat="0" w:count="375">
+  <w:latentStyles w:defLockedState="0" w:defUIPriority="99" w:defSemiHidden="0" w:defUnhideWhenUsed="0" w:defQFormat="0" w:count="371">
     <w:lsdException w:name="Normal" w:uiPriority="0" w:qFormat="1"/>
     <w:lsdException w:name="heading 1" w:uiPriority="9" w:qFormat="1"/>
     <w:lsdException w:name="heading 2" w:semiHidden="1" w:uiPriority="9" w:unhideWhenUsed="1" w:qFormat="1"/>
@@ -1171,7 +1183,7 @@
     <w:lsdException w:name="Table Web 2" w:semiHidden="1" w:unhideWhenUsed="1"/>
     <w:lsdException w:name="Table Web 3" w:semiHidden="1" w:unhideWhenUsed="1"/>
     <w:lsdException w:name="Balloon Text" w:semiHidden="1" w:unhideWhenUsed="1"/>
-    <w:lsdException w:name="Table Grid" w:semiHidden="1" w:uiPriority="39" w:unhideWhenUsed="1"/>
+    <w:lsdException w:name="Table Grid" w:uiPriority="39"/>
     <w:lsdException w:name="Table Theme" w:semiHidden="1" w:unhideWhenUsed="1"/>
     <w:lsdException w:name="Placeholder Text" w:semiHidden="1"/>
     <w:lsdException w:name="No Spacing" w:uiPriority="1" w:qFormat="1"/>
@@ -1388,10 +1400,6 @@
     <w:lsdException w:name="List Table 5 Dark Accent 6" w:uiPriority="50"/>
     <w:lsdException w:name="List Table 6 Colorful Accent 6" w:uiPriority="51"/>
     <w:lsdException w:name="List Table 7 Colorful Accent 6" w:uiPriority="52"/>
-    <w:lsdException w:name="Mention" w:semiHidden="1" w:unhideWhenUsed="1"/>
-    <w:lsdException w:name="Smart Hyperlink" w:semiHidden="1" w:unhideWhenUsed="1"/>
-    <w:lsdException w:name="Hashtag" w:semiHidden="1" w:unhideWhenUsed="1"/>
-    <w:lsdException w:name="Unresolved Mention" w:semiHidden="1" w:unhideWhenUsed="1"/>
   </w:latentStyles>
   <w:style w:type="paragraph" w:default="1" w:styleId="Normal">
     <w:name w:val="Normal"/>

</xml_diff>